<commit_message>
SDD Document update and code cleaning.
</commit_message>
<xml_diff>
--- a/docs/EHR Services_MTools SDD.docx
+++ b/docs/EHR Services_MTools SDD.docx
@@ -1050,6 +1050,152 @@
           </w:p>
         </w:tc>
       </w:tr>
+      <w:tr>
+        <w:tc>
+          <w:tcPr>
+            <w:tcW w:w="1368" w:type="dxa"/>
+            <w:tcBorders>
+              <w:top w:val="single" w:sz="6" w:space="0" w:color="auto"/>
+              <w:left w:val="single" w:sz="6" w:space="0" w:color="auto"/>
+              <w:bottom w:val="single" w:sz="6" w:space="0" w:color="auto"/>
+              <w:right w:val="single" w:sz="6" w:space="0" w:color="auto"/>
+            </w:tcBorders>
+          </w:tcPr>
+          <w:p>
+            <w:pPr>
+              <w:pStyle w:val="TableText"/>
+              <w:rPr>
+                <w:sz w:val="20"/>
+              </w:rPr>
+            </w:pPr>
+            <w:r>
+              <w:rPr>
+                <w:sz w:val="20"/>
+              </w:rPr>
+              <w:t>09/03</w:t>
+            </w:r>
+            <w:r>
+              <w:rPr>
+                <w:sz w:val="20"/>
+              </w:rPr>
+              <w:t>/2013</w:t>
+            </w:r>
+          </w:p>
+        </w:tc>
+        <w:tc>
+          <w:tcPr>
+            <w:tcW w:w="1170" w:type="dxa"/>
+            <w:tcBorders>
+              <w:top w:val="single" w:sz="6" w:space="0" w:color="auto"/>
+              <w:left w:val="single" w:sz="6" w:space="0" w:color="auto"/>
+              <w:bottom w:val="single" w:sz="6" w:space="0" w:color="auto"/>
+              <w:right w:val="single" w:sz="6" w:space="0" w:color="auto"/>
+            </w:tcBorders>
+          </w:tcPr>
+          <w:p>
+            <w:pPr>
+              <w:pStyle w:val="TableText"/>
+              <w:rPr>
+                <w:sz w:val="20"/>
+              </w:rPr>
+            </w:pPr>
+            <w:r>
+              <w:rPr>
+                <w:sz w:val="20"/>
+              </w:rPr>
+              <w:t>1.1</w:t>
+            </w:r>
+          </w:p>
+        </w:tc>
+        <w:tc>
+          <w:tcPr>
+            <w:tcW w:w="4140" w:type="dxa"/>
+            <w:tcBorders>
+              <w:top w:val="single" w:sz="6" w:space="0" w:color="auto"/>
+              <w:left w:val="single" w:sz="6" w:space="0" w:color="auto"/>
+              <w:bottom w:val="single" w:sz="6" w:space="0" w:color="auto"/>
+              <w:right w:val="single" w:sz="6" w:space="0" w:color="auto"/>
+            </w:tcBorders>
+          </w:tcPr>
+          <w:p>
+            <w:pPr>
+              <w:pStyle w:val="TableText"/>
+              <w:rPr>
+                <w:sz w:val="20"/>
+              </w:rPr>
+            </w:pPr>
+            <w:r>
+              <w:rPr>
+                <w:sz w:val="20"/>
+              </w:rPr>
+              <w:t xml:space="preserve">Updates for </w:t>
+            </w:r>
+            <w:proofErr w:type="spellStart"/>
+            <w:r>
+              <w:rPr>
+                <w:sz w:val="20"/>
+              </w:rPr>
+              <w:t>MEditor</w:t>
+            </w:r>
+            <w:proofErr w:type="spellEnd"/>
+            <w:r>
+              <w:rPr>
+                <w:sz w:val="20"/>
+              </w:rPr>
+              <w:t xml:space="preserve">, Load &amp; Save </w:t>
+            </w:r>
+            <w:proofErr w:type="spellStart"/>
+            <w:r>
+              <w:rPr>
+                <w:sz w:val="20"/>
+              </w:rPr>
+              <w:t>Rotuines</w:t>
+            </w:r>
+            <w:proofErr w:type="spellEnd"/>
+          </w:p>
+        </w:tc>
+        <w:tc>
+          <w:tcPr>
+            <w:tcW w:w="2880" w:type="dxa"/>
+            <w:tcBorders>
+              <w:top w:val="single" w:sz="6" w:space="0" w:color="auto"/>
+              <w:left w:val="single" w:sz="6" w:space="0" w:color="auto"/>
+              <w:bottom w:val="single" w:sz="6" w:space="0" w:color="auto"/>
+              <w:right w:val="single" w:sz="6" w:space="0" w:color="auto"/>
+            </w:tcBorders>
+          </w:tcPr>
+          <w:p>
+            <w:pPr>
+              <w:pStyle w:val="TableText"/>
+              <w:rPr>
+                <w:sz w:val="20"/>
+              </w:rPr>
+            </w:pPr>
+            <w:proofErr w:type="spellStart"/>
+            <w:r>
+              <w:rPr>
+                <w:sz w:val="20"/>
+              </w:rPr>
+              <w:t>Afsin</w:t>
+            </w:r>
+            <w:proofErr w:type="spellEnd"/>
+            <w:r>
+              <w:rPr>
+                <w:sz w:val="20"/>
+              </w:rPr>
+              <w:t xml:space="preserve"> </w:t>
+            </w:r>
+            <w:proofErr w:type="spellStart"/>
+            <w:r>
+              <w:rPr>
+                <w:sz w:val="20"/>
+              </w:rPr>
+              <w:t>Ustundag</w:t>
+            </w:r>
+            <w:proofErr w:type="spellEnd"/>
+          </w:p>
+        </w:tc>
+      </w:tr>
     </w:tbl>
     <w:p>
       <w:pPr>
@@ -1077,6 +1223,8 @@
         <w:lastRenderedPageBreak/>
         <w:t>Table of Contents</w:t>
       </w:r>
+      <w:bookmarkStart w:id="3" w:name="_GoBack"/>
+      <w:bookmarkEnd w:id="3"/>
     </w:p>
     <w:p>
       <w:pPr>
@@ -1101,7 +1249,7 @@
       <w:r>
         <w:fldChar w:fldCharType="separate"/>
       </w:r>
-      <w:hyperlink w:anchor="_Toc360121836" w:history="1">
+      <w:hyperlink w:anchor="_Toc365999631" w:history="1">
         <w:r>
           <w:rPr>
             <w:rStyle w:val="Hyperlink"/>
@@ -1145,7 +1293,7 @@
             <w:noProof/>
             <w:webHidden/>
           </w:rPr>
-          <w:instrText xml:space="preserve"> PAGEREF _Toc360121836 \h </w:instrText>
+          <w:instrText xml:space="preserve"> PAGEREF _Toc365999631 \h </w:instrText>
         </w:r>
         <w:r>
           <w:rPr>
@@ -1191,7 +1339,7 @@
           <w:szCs w:val="22"/>
         </w:rPr>
       </w:pPr>
-      <w:hyperlink w:anchor="_Toc360121837" w:history="1">
+      <w:hyperlink w:anchor="_Toc365999632" w:history="1">
         <w:r>
           <w:rPr>
             <w:rStyle w:val="Hyperlink"/>
@@ -1235,7 +1383,7 @@
             <w:noProof/>
             <w:webHidden/>
           </w:rPr>
-          <w:instrText xml:space="preserve"> PAGEREF _Toc360121837 \h </w:instrText>
+          <w:instrText xml:space="preserve"> PAGEREF _Toc365999632 \h </w:instrText>
         </w:r>
         <w:r>
           <w:rPr>
@@ -1281,7 +1429,7 @@
           <w:szCs w:val="22"/>
         </w:rPr>
       </w:pPr>
-      <w:hyperlink w:anchor="_Toc360121838" w:history="1">
+      <w:hyperlink w:anchor="_Toc365999633" w:history="1">
         <w:r>
           <w:rPr>
             <w:rStyle w:val="Hyperlink"/>
@@ -1325,7 +1473,7 @@
             <w:noProof/>
             <w:webHidden/>
           </w:rPr>
-          <w:instrText xml:space="preserve"> PAGEREF _Toc360121838 \h </w:instrText>
+          <w:instrText xml:space="preserve"> PAGEREF _Toc365999633 \h </w:instrText>
         </w:r>
         <w:r>
           <w:rPr>
@@ -1367,7 +1515,7 @@
           <w:szCs w:val="22"/>
         </w:rPr>
       </w:pPr>
-      <w:hyperlink w:anchor="_Toc360121839" w:history="1">
+      <w:hyperlink w:anchor="_Toc365999634" w:history="1">
         <w:r>
           <w:rPr>
             <w:rStyle w:val="Hyperlink"/>
@@ -1411,7 +1559,7 @@
             <w:noProof/>
             <w:webHidden/>
           </w:rPr>
-          <w:instrText xml:space="preserve"> PAGEREF _Toc360121839 \h </w:instrText>
+          <w:instrText xml:space="preserve"> PAGEREF _Toc365999634 \h </w:instrText>
         </w:r>
         <w:r>
           <w:rPr>
@@ -1457,7 +1605,7 @@
           <w:szCs w:val="22"/>
         </w:rPr>
       </w:pPr>
-      <w:hyperlink w:anchor="_Toc360121840" w:history="1">
+      <w:hyperlink w:anchor="_Toc365999635" w:history="1">
         <w:r>
           <w:rPr>
             <w:rStyle w:val="Hyperlink"/>
@@ -1501,7 +1649,7 @@
             <w:noProof/>
             <w:webHidden/>
           </w:rPr>
-          <w:instrText xml:space="preserve"> PAGEREF _Toc360121840 \h </w:instrText>
+          <w:instrText xml:space="preserve"> PAGEREF _Toc365999635 \h </w:instrText>
         </w:r>
         <w:r>
           <w:rPr>
@@ -1547,7 +1695,7 @@
           <w:szCs w:val="22"/>
         </w:rPr>
       </w:pPr>
-      <w:hyperlink w:anchor="_Toc360121841" w:history="1">
+      <w:hyperlink w:anchor="_Toc365999636" w:history="1">
         <w:r>
           <w:rPr>
             <w:rStyle w:val="Hyperlink"/>
@@ -1591,7 +1739,7 @@
             <w:noProof/>
             <w:webHidden/>
           </w:rPr>
-          <w:instrText xml:space="preserve"> PAGEREF _Toc360121841 \h </w:instrText>
+          <w:instrText xml:space="preserve"> PAGEREF _Toc365999636 \h </w:instrText>
         </w:r>
         <w:r>
           <w:rPr>
@@ -1633,7 +1781,7 @@
           <w:szCs w:val="22"/>
         </w:rPr>
       </w:pPr>
-      <w:hyperlink w:anchor="_Toc360121842" w:history="1">
+      <w:hyperlink w:anchor="_Toc365999637" w:history="1">
         <w:r>
           <w:rPr>
             <w:rStyle w:val="Hyperlink"/>
@@ -1677,7 +1825,7 @@
             <w:noProof/>
             <w:webHidden/>
           </w:rPr>
-          <w:instrText xml:space="preserve"> PAGEREF _Toc360121842 \h </w:instrText>
+          <w:instrText xml:space="preserve"> PAGEREF _Toc365999637 \h </w:instrText>
         </w:r>
         <w:r>
           <w:rPr>
@@ -1723,7 +1871,7 @@
           <w:szCs w:val="22"/>
         </w:rPr>
       </w:pPr>
-      <w:hyperlink w:anchor="_Toc360121843" w:history="1">
+      <w:hyperlink w:anchor="_Toc365999638" w:history="1">
         <w:r>
           <w:rPr>
             <w:rStyle w:val="Hyperlink"/>
@@ -1767,7 +1915,7 @@
             <w:noProof/>
             <w:webHidden/>
           </w:rPr>
-          <w:instrText xml:space="preserve"> PAGEREF _Toc360121843 \h </w:instrText>
+          <w:instrText xml:space="preserve"> PAGEREF _Toc365999638 \h </w:instrText>
         </w:r>
         <w:r>
           <w:rPr>
@@ -1813,7 +1961,7 @@
           <w:szCs w:val="22"/>
         </w:rPr>
       </w:pPr>
-      <w:hyperlink w:anchor="_Toc360121844" w:history="1">
+      <w:hyperlink w:anchor="_Toc365999639" w:history="1">
         <w:r>
           <w:rPr>
             <w:rStyle w:val="Hyperlink"/>
@@ -1857,7 +2005,7 @@
             <w:noProof/>
             <w:webHidden/>
           </w:rPr>
-          <w:instrText xml:space="preserve"> PAGEREF _Toc360121844 \h </w:instrText>
+          <w:instrText xml:space="preserve"> PAGEREF _Toc365999639 \h </w:instrText>
         </w:r>
         <w:r>
           <w:rPr>
@@ -1899,7 +2047,7 @@
           <w:szCs w:val="22"/>
         </w:rPr>
       </w:pPr>
-      <w:hyperlink w:anchor="_Toc360121845" w:history="1">
+      <w:hyperlink w:anchor="_Toc365999640" w:history="1">
         <w:r>
           <w:rPr>
             <w:rStyle w:val="Hyperlink"/>
@@ -1943,7 +2091,7 @@
             <w:noProof/>
             <w:webHidden/>
           </w:rPr>
-          <w:instrText xml:space="preserve"> PAGEREF _Toc360121845 \h </w:instrText>
+          <w:instrText xml:space="preserve"> PAGEREF _Toc365999640 \h </w:instrText>
         </w:r>
         <w:r>
           <w:rPr>
@@ -1985,7 +2133,7 @@
           <w:szCs w:val="22"/>
         </w:rPr>
       </w:pPr>
-      <w:hyperlink w:anchor="_Toc360121846" w:history="1">
+      <w:hyperlink w:anchor="_Toc365999641" w:history="1">
         <w:r>
           <w:rPr>
             <w:rStyle w:val="Hyperlink"/>
@@ -2029,7 +2177,7 @@
             <w:noProof/>
             <w:webHidden/>
           </w:rPr>
-          <w:instrText xml:space="preserve"> PAGEREF _Toc360121846 \h </w:instrText>
+          <w:instrText xml:space="preserve"> PAGEREF _Toc365999641 \h </w:instrText>
         </w:r>
         <w:r>
           <w:rPr>
@@ -2071,7 +2219,7 @@
           <w:szCs w:val="22"/>
         </w:rPr>
       </w:pPr>
-      <w:hyperlink w:anchor="_Toc360121847" w:history="1">
+      <w:hyperlink w:anchor="_Toc365999642" w:history="1">
         <w:r>
           <w:rPr>
             <w:rStyle w:val="Hyperlink"/>
@@ -2115,7 +2263,7 @@
             <w:noProof/>
             <w:webHidden/>
           </w:rPr>
-          <w:instrText xml:space="preserve"> PAGEREF _Toc360121847 \h </w:instrText>
+          <w:instrText xml:space="preserve"> PAGEREF _Toc365999642 \h </w:instrText>
         </w:r>
         <w:r>
           <w:rPr>
@@ -2135,7 +2283,7 @@
             <w:noProof/>
             <w:webHidden/>
           </w:rPr>
-          <w:t>7</w:t>
+          <w:t>8</w:t>
         </w:r>
         <w:r>
           <w:rPr>
@@ -2161,7 +2309,7 @@
           <w:szCs w:val="22"/>
         </w:rPr>
       </w:pPr>
-      <w:hyperlink w:anchor="_Toc360121848" w:history="1">
+      <w:hyperlink w:anchor="_Toc365999643" w:history="1">
         <w:r>
           <w:rPr>
             <w:rStyle w:val="Hyperlink"/>
@@ -2205,7 +2353,7 @@
             <w:noProof/>
             <w:webHidden/>
           </w:rPr>
-          <w:instrText xml:space="preserve"> PAGEREF _Toc360121848 \h </w:instrText>
+          <w:instrText xml:space="preserve"> PAGEREF _Toc365999643 \h </w:instrText>
         </w:r>
         <w:r>
           <w:rPr>
@@ -2225,7 +2373,7 @@
             <w:noProof/>
             <w:webHidden/>
           </w:rPr>
-          <w:t>7</w:t>
+          <w:t>8</w:t>
         </w:r>
         <w:r>
           <w:rPr>
@@ -2251,7 +2399,7 @@
           <w:szCs w:val="22"/>
         </w:rPr>
       </w:pPr>
-      <w:hyperlink w:anchor="_Toc360121849" w:history="1">
+      <w:hyperlink w:anchor="_Toc365999644" w:history="1">
         <w:r>
           <w:rPr>
             <w:rStyle w:val="Hyperlink"/>
@@ -2274,7 +2422,7 @@
             <w:rStyle w:val="Hyperlink"/>
             <w:noProof/>
           </w:rPr>
-          <w:t>MDebug</w:t>
+          <w:t>Loading Routines</w:t>
         </w:r>
         <w:r>
           <w:rPr>
@@ -2295,7 +2443,7 @@
             <w:noProof/>
             <w:webHidden/>
           </w:rPr>
-          <w:instrText xml:space="preserve"> PAGEREF _Toc360121849 \h </w:instrText>
+          <w:instrText xml:space="preserve"> PAGEREF _Toc365999644 \h </w:instrText>
         </w:r>
         <w:r>
           <w:rPr>
@@ -2315,7 +2463,7 @@
             <w:noProof/>
             <w:webHidden/>
           </w:rPr>
-          <w:t>10</w:t>
+          <w:t>9</w:t>
         </w:r>
         <w:r>
           <w:rPr>
@@ -2328,7 +2476,11 @@
     </w:p>
     <w:p>
       <w:pPr>
-        <w:pStyle w:val="TOC1"/>
+        <w:pStyle w:val="TOC2"/>
+        <w:tabs>
+          <w:tab w:val="left" w:pos="1100"/>
+          <w:tab w:val="right" w:leader="dot" w:pos="9350"/>
+        </w:tabs>
         <w:rPr>
           <w:rFonts w:asciiTheme="minorHAnsi" w:eastAsiaTheme="minorEastAsia" w:hAnsiTheme="minorHAnsi" w:cstheme="minorBidi"/>
           <w:b w:val="0"/>
@@ -2337,13 +2489,13 @@
           <w:szCs w:val="22"/>
         </w:rPr>
       </w:pPr>
-      <w:hyperlink w:anchor="_Toc360121850" w:history="1">
+      <w:hyperlink w:anchor="_Toc365999645" w:history="1">
         <w:r>
           <w:rPr>
             <w:rStyle w:val="Hyperlink"/>
             <w:noProof/>
           </w:rPr>
-          <w:t>5.</w:t>
+          <w:t>4.3.</w:t>
         </w:r>
         <w:r>
           <w:rPr>
@@ -2360,7 +2512,7 @@
             <w:rStyle w:val="Hyperlink"/>
             <w:noProof/>
           </w:rPr>
-          <w:t>References</w:t>
+          <w:t>Saving Routines</w:t>
         </w:r>
         <w:r>
           <w:rPr>
@@ -2381,7 +2533,7 @@
             <w:noProof/>
             <w:webHidden/>
           </w:rPr>
-          <w:instrText xml:space="preserve"> PAGEREF _Toc360121850 \h </w:instrText>
+          <w:instrText xml:space="preserve"> PAGEREF _Toc365999645 \h </w:instrText>
         </w:r>
         <w:r>
           <w:rPr>
@@ -2401,7 +2553,7 @@
             <w:noProof/>
             <w:webHidden/>
           </w:rPr>
-          <w:t>12</w:t>
+          <w:t>10</w:t>
         </w:r>
         <w:r>
           <w:rPr>
@@ -2427,13 +2579,13 @@
           <w:szCs w:val="22"/>
         </w:rPr>
       </w:pPr>
-      <w:hyperlink w:anchor="_Toc360121851" w:history="1">
+      <w:hyperlink w:anchor="_Toc365999646" w:history="1">
         <w:r>
           <w:rPr>
             <w:rStyle w:val="Hyperlink"/>
             <w:noProof/>
           </w:rPr>
-          <w:t>5.1.</w:t>
+          <w:t>4.4.</w:t>
         </w:r>
         <w:r>
           <w:rPr>
@@ -2450,7 +2602,7 @@
             <w:rStyle w:val="Hyperlink"/>
             <w:noProof/>
           </w:rPr>
-          <w:t>Acronyms and Definitions</w:t>
+          <w:t>MDebug</w:t>
         </w:r>
         <w:r>
           <w:rPr>
@@ -2471,7 +2623,7 @@
             <w:noProof/>
             <w:webHidden/>
           </w:rPr>
-          <w:instrText xml:space="preserve"> PAGEREF _Toc360121851 \h </w:instrText>
+          <w:instrText xml:space="preserve"> PAGEREF _Toc365999646 \h </w:instrText>
         </w:r>
         <w:r>
           <w:rPr>
@@ -2492,6 +2644,92 @@
             <w:webHidden/>
           </w:rPr>
           <w:t>12</w:t>
+        </w:r>
+        <w:r>
+          <w:rPr>
+            <w:noProof/>
+            <w:webHidden/>
+          </w:rPr>
+          <w:fldChar w:fldCharType="end"/>
+        </w:r>
+      </w:hyperlink>
+    </w:p>
+    <w:p>
+      <w:pPr>
+        <w:pStyle w:val="TOC1"/>
+        <w:rPr>
+          <w:rFonts w:asciiTheme="minorHAnsi" w:eastAsiaTheme="minorEastAsia" w:hAnsiTheme="minorHAnsi" w:cstheme="minorBidi"/>
+          <w:b w:val="0"/>
+          <w:noProof/>
+          <w:sz w:val="22"/>
+          <w:szCs w:val="22"/>
+        </w:rPr>
+      </w:pPr>
+      <w:hyperlink w:anchor="_Toc365999647" w:history="1">
+        <w:r>
+          <w:rPr>
+            <w:rStyle w:val="Hyperlink"/>
+            <w:noProof/>
+          </w:rPr>
+          <w:t>5.</w:t>
+        </w:r>
+        <w:r>
+          <w:rPr>
+            <w:rFonts w:asciiTheme="minorHAnsi" w:eastAsiaTheme="minorEastAsia" w:hAnsiTheme="minorHAnsi" w:cstheme="minorBidi"/>
+            <w:b w:val="0"/>
+            <w:noProof/>
+            <w:sz w:val="22"/>
+            <w:szCs w:val="22"/>
+          </w:rPr>
+          <w:tab/>
+        </w:r>
+        <w:r>
+          <w:rPr>
+            <w:rStyle w:val="Hyperlink"/>
+            <w:noProof/>
+          </w:rPr>
+          <w:t>References</w:t>
+        </w:r>
+        <w:r>
+          <w:rPr>
+            <w:noProof/>
+            <w:webHidden/>
+          </w:rPr>
+          <w:tab/>
+        </w:r>
+        <w:r>
+          <w:rPr>
+            <w:noProof/>
+            <w:webHidden/>
+          </w:rPr>
+          <w:fldChar w:fldCharType="begin"/>
+        </w:r>
+        <w:r>
+          <w:rPr>
+            <w:noProof/>
+            <w:webHidden/>
+          </w:rPr>
+          <w:instrText xml:space="preserve"> PAGEREF _Toc365999647 \h </w:instrText>
+        </w:r>
+        <w:r>
+          <w:rPr>
+            <w:noProof/>
+            <w:webHidden/>
+          </w:rPr>
+        </w:r>
+        <w:r>
+          <w:rPr>
+            <w:noProof/>
+            <w:webHidden/>
+          </w:rPr>
+          <w:fldChar w:fldCharType="separate"/>
+        </w:r>
+        <w:r>
+          <w:rPr>
+            <w:noProof/>
+            <w:webHidden/>
+          </w:rPr>
+          <w:t>13</w:t>
         </w:r>
         <w:r>
           <w:rPr>
@@ -2517,13 +2755,13 @@
           <w:szCs w:val="22"/>
         </w:rPr>
       </w:pPr>
-      <w:hyperlink w:anchor="_Toc360121852" w:history="1">
+      <w:hyperlink w:anchor="_Toc365999648" w:history="1">
         <w:r>
           <w:rPr>
             <w:rStyle w:val="Hyperlink"/>
             <w:noProof/>
           </w:rPr>
-          <w:t>5.2.</w:t>
+          <w:t>5.1.</w:t>
         </w:r>
         <w:r>
           <w:rPr>
@@ -2540,7 +2778,7 @@
             <w:rStyle w:val="Hyperlink"/>
             <w:noProof/>
           </w:rPr>
-          <w:t>Software Licenses</w:t>
+          <w:t>Acronyms and Definitions</w:t>
         </w:r>
         <w:r>
           <w:rPr>
@@ -2561,7 +2799,7 @@
             <w:noProof/>
             <w:webHidden/>
           </w:rPr>
-          <w:instrText xml:space="preserve"> PAGEREF _Toc360121852 \h </w:instrText>
+          <w:instrText xml:space="preserve"> PAGEREF _Toc365999648 \h </w:instrText>
         </w:r>
         <w:r>
           <w:rPr>
@@ -2594,7 +2832,11 @@
     </w:p>
     <w:p>
       <w:pPr>
-        <w:pStyle w:val="TOC3"/>
+        <w:pStyle w:val="TOC2"/>
+        <w:tabs>
+          <w:tab w:val="left" w:pos="1100"/>
+          <w:tab w:val="right" w:leader="dot" w:pos="9350"/>
+        </w:tabs>
         <w:rPr>
           <w:rFonts w:asciiTheme="minorHAnsi" w:eastAsiaTheme="minorEastAsia" w:hAnsiTheme="minorHAnsi" w:cstheme="minorBidi"/>
           <w:b w:val="0"/>
@@ -2603,13 +2845,13 @@
           <w:szCs w:val="22"/>
         </w:rPr>
       </w:pPr>
-      <w:hyperlink w:anchor="_Toc360121853" w:history="1">
+      <w:hyperlink w:anchor="_Toc365999649" w:history="1">
         <w:r>
           <w:rPr>
             <w:rStyle w:val="Hyperlink"/>
             <w:noProof/>
           </w:rPr>
-          <w:t>5.2.1.</w:t>
+          <w:t>5.2.</w:t>
         </w:r>
         <w:r>
           <w:rPr>
@@ -2626,7 +2868,7 @@
             <w:rStyle w:val="Hyperlink"/>
             <w:noProof/>
           </w:rPr>
-          <w:t>Software Under License</w:t>
+          <w:t>Software Licenses</w:t>
         </w:r>
         <w:r>
           <w:rPr>
@@ -2647,7 +2889,7 @@
             <w:noProof/>
             <w:webHidden/>
           </w:rPr>
-          <w:instrText xml:space="preserve"> PAGEREF _Toc360121853 \h </w:instrText>
+          <w:instrText xml:space="preserve"> PAGEREF _Toc365999649 \h </w:instrText>
         </w:r>
         <w:r>
           <w:rPr>
@@ -2667,7 +2909,7 @@
             <w:noProof/>
             <w:webHidden/>
           </w:rPr>
-          <w:t>13</w:t>
+          <w:t>15</w:t>
         </w:r>
         <w:r>
           <w:rPr>
@@ -2689,13 +2931,13 @@
           <w:szCs w:val="22"/>
         </w:rPr>
       </w:pPr>
-      <w:hyperlink w:anchor="_Toc360121854" w:history="1">
+      <w:hyperlink w:anchor="_Toc365999650" w:history="1">
         <w:r>
           <w:rPr>
             <w:rStyle w:val="Hyperlink"/>
             <w:noProof/>
           </w:rPr>
-          <w:t>5.2.2.</w:t>
+          <w:t>5.2.1.</w:t>
         </w:r>
         <w:r>
           <w:rPr>
@@ -2712,7 +2954,7 @@
             <w:rStyle w:val="Hyperlink"/>
             <w:noProof/>
           </w:rPr>
-          <w:t>License Locations</w:t>
+          <w:t>Software Under License</w:t>
         </w:r>
         <w:r>
           <w:rPr>
@@ -2733,7 +2975,7 @@
             <w:noProof/>
             <w:webHidden/>
           </w:rPr>
-          <w:instrText xml:space="preserve"> PAGEREF _Toc360121854 \h </w:instrText>
+          <w:instrText xml:space="preserve"> PAGEREF _Toc365999650 \h </w:instrText>
         </w:r>
         <w:r>
           <w:rPr>
@@ -2753,7 +2995,7 @@
             <w:noProof/>
             <w:webHidden/>
           </w:rPr>
-          <w:t>13</w:t>
+          <w:t>15</w:t>
         </w:r>
         <w:r>
           <w:rPr>
@@ -2766,7 +3008,7 @@
     </w:p>
     <w:p>
       <w:pPr>
-        <w:pStyle w:val="TOC1"/>
+        <w:pStyle w:val="TOC3"/>
         <w:rPr>
           <w:rFonts w:asciiTheme="minorHAnsi" w:eastAsiaTheme="minorEastAsia" w:hAnsiTheme="minorHAnsi" w:cstheme="minorBidi"/>
           <w:b w:val="0"/>
@@ -2775,12 +3017,98 @@
           <w:szCs w:val="22"/>
         </w:rPr>
       </w:pPr>
-      <w:hyperlink w:anchor="_Toc360121855" w:history="1">
+      <w:hyperlink w:anchor="_Toc365999651" w:history="1">
         <w:r>
           <w:rPr>
             <w:rStyle w:val="Hyperlink"/>
             <w:noProof/>
           </w:rPr>
+          <w:t>5.2.2.</w:t>
+        </w:r>
+        <w:r>
+          <w:rPr>
+            <w:rFonts w:asciiTheme="minorHAnsi" w:eastAsiaTheme="minorEastAsia" w:hAnsiTheme="minorHAnsi" w:cstheme="minorBidi"/>
+            <w:b w:val="0"/>
+            <w:noProof/>
+            <w:sz w:val="22"/>
+            <w:szCs w:val="22"/>
+          </w:rPr>
+          <w:tab/>
+        </w:r>
+        <w:r>
+          <w:rPr>
+            <w:rStyle w:val="Hyperlink"/>
+            <w:noProof/>
+          </w:rPr>
+          <w:t>License Locations</w:t>
+        </w:r>
+        <w:r>
+          <w:rPr>
+            <w:noProof/>
+            <w:webHidden/>
+          </w:rPr>
+          <w:tab/>
+        </w:r>
+        <w:r>
+          <w:rPr>
+            <w:noProof/>
+            <w:webHidden/>
+          </w:rPr>
+          <w:fldChar w:fldCharType="begin"/>
+        </w:r>
+        <w:r>
+          <w:rPr>
+            <w:noProof/>
+            <w:webHidden/>
+          </w:rPr>
+          <w:instrText xml:space="preserve"> PAGEREF _Toc365999651 \h </w:instrText>
+        </w:r>
+        <w:r>
+          <w:rPr>
+            <w:noProof/>
+            <w:webHidden/>
+          </w:rPr>
+        </w:r>
+        <w:r>
+          <w:rPr>
+            <w:noProof/>
+            <w:webHidden/>
+          </w:rPr>
+          <w:fldChar w:fldCharType="separate"/>
+        </w:r>
+        <w:r>
+          <w:rPr>
+            <w:noProof/>
+            <w:webHidden/>
+          </w:rPr>
+          <w:t>15</w:t>
+        </w:r>
+        <w:r>
+          <w:rPr>
+            <w:noProof/>
+            <w:webHidden/>
+          </w:rPr>
+          <w:fldChar w:fldCharType="end"/>
+        </w:r>
+      </w:hyperlink>
+    </w:p>
+    <w:p>
+      <w:pPr>
+        <w:pStyle w:val="TOC1"/>
+        <w:rPr>
+          <w:rFonts w:asciiTheme="minorHAnsi" w:eastAsiaTheme="minorEastAsia" w:hAnsiTheme="minorHAnsi" w:cstheme="minorBidi"/>
+          <w:b w:val="0"/>
+          <w:noProof/>
+          <w:sz w:val="22"/>
+          <w:szCs w:val="22"/>
+        </w:rPr>
+      </w:pPr>
+      <w:hyperlink w:anchor="_Toc365999652" w:history="1">
+        <w:r>
+          <w:rPr>
+            <w:rStyle w:val="Hyperlink"/>
+            <w:noProof/>
+          </w:rPr>
           <w:t>Approval Signatures</w:t>
         </w:r>
         <w:r>
@@ -2802,7 +3130,7 @@
             <w:noProof/>
             <w:webHidden/>
           </w:rPr>
-          <w:instrText xml:space="preserve"> PAGEREF _Toc360121855 \h </w:instrText>
+          <w:instrText xml:space="preserve"> PAGEREF _Toc365999652 \h </w:instrText>
         </w:r>
         <w:r>
           <w:rPr>
@@ -2822,7 +3150,7 @@
             <w:noProof/>
             <w:webHidden/>
           </w:rPr>
-          <w:t>14</w:t>
+          <w:t>16</w:t>
         </w:r>
         <w:r>
           <w:rPr>
@@ -2860,13 +3188,13 @@
       <w:pPr>
         <w:pStyle w:val="Heading1"/>
       </w:pPr>
-      <w:bookmarkStart w:id="3" w:name="_Toc360121836"/>
       <w:bookmarkStart w:id="4" w:name="_Toc345246744"/>
+      <w:bookmarkStart w:id="5" w:name="_Toc365999631"/>
       <w:r>
         <w:lastRenderedPageBreak/>
         <w:t>Introduction</w:t>
       </w:r>
-      <w:bookmarkEnd w:id="3"/>
+      <w:bookmarkEnd w:id="5"/>
     </w:p>
     <w:p>
       <w:pPr>
@@ -2937,11 +3265,11 @@
       <w:pPr>
         <w:pStyle w:val="Heading2"/>
       </w:pPr>
-      <w:bookmarkStart w:id="5" w:name="_Toc360121837"/>
+      <w:bookmarkStart w:id="6" w:name="_Toc365999632"/>
       <w:r>
         <w:t>Scope</w:t>
       </w:r>
-      <w:bookmarkEnd w:id="5"/>
+      <w:bookmarkEnd w:id="6"/>
     </w:p>
     <w:p>
       <w:pPr>
@@ -3029,11 +3357,11 @@
       <w:pPr>
         <w:pStyle w:val="Heading2"/>
       </w:pPr>
-      <w:bookmarkStart w:id="6" w:name="_Toc360121838"/>
+      <w:bookmarkStart w:id="7" w:name="_Toc365999633"/>
       <w:r>
         <w:t>Reference Documentation</w:t>
       </w:r>
-      <w:bookmarkEnd w:id="6"/>
+      <w:bookmarkEnd w:id="7"/>
     </w:p>
     <w:p>
       <w:pPr>
@@ -3147,7 +3475,7 @@
       <w:pPr>
         <w:pStyle w:val="Heading1"/>
       </w:pPr>
-      <w:bookmarkStart w:id="7" w:name="_Toc360121839"/>
+      <w:bookmarkStart w:id="8" w:name="_Toc365999634"/>
       <w:r>
         <w:lastRenderedPageBreak/>
         <w:t xml:space="preserve">Enhancing </w:t>
@@ -3170,7 +3498,7 @@
       <w:r>
         <w:t>ins</w:t>
       </w:r>
-      <w:bookmarkEnd w:id="7"/>
+      <w:bookmarkEnd w:id="8"/>
     </w:p>
     <w:p>
       <w:pPr>
@@ -3671,11 +3999,11 @@
       <w:pPr>
         <w:pStyle w:val="Heading2"/>
       </w:pPr>
-      <w:bookmarkStart w:id="8" w:name="_Toc360121840"/>
+      <w:bookmarkStart w:id="9" w:name="_Toc365999635"/>
       <w:r>
         <w:t>MEditor</w:t>
       </w:r>
-      <w:bookmarkEnd w:id="8"/>
+      <w:bookmarkEnd w:id="9"/>
     </w:p>
     <w:p>
       <w:pPr>
@@ -3730,15 +4058,7 @@
         <w:rPr>
           <w:rFonts w:ascii="Arial" w:hAnsi="Arial" w:cs="Arial"/>
         </w:rPr>
-        <w:t>In addition the prior code was using the older Eclipse Actions infrastructure which is now deprecated.  New code uses Eclipse Command</w:t>
-      </w:r>
-      <w:bookmarkStart w:id="9" w:name="_GoBack"/>
-      <w:bookmarkEnd w:id="9"/>
-      <w:r>
-        <w:rPr>
-          <w:rFonts w:ascii="Arial" w:hAnsi="Arial" w:cs="Arial"/>
-        </w:rPr>
-        <w:t xml:space="preserve"> infrastructure.  Third party diff tools are also removed because the new structure allows use of Eclipse’s “Local History” diff features. </w:t>
+        <w:t xml:space="preserve">In addition the prior code was using the older Eclipse Actions infrastructure which is now deprecated.  New code uses Eclipse Command infrastructure.  Third party diff tools are also removed because the new structure allows use of Eclipse’s “Local History” diff features. </w:t>
       </w:r>
       <w:r>
         <w:rPr>
@@ -3773,7 +4093,7 @@
       <w:pPr>
         <w:pStyle w:val="Heading2"/>
       </w:pPr>
-      <w:bookmarkStart w:id="10" w:name="_Toc360121841"/>
+      <w:bookmarkStart w:id="10" w:name="_Toc365999636"/>
       <w:r>
         <w:t>MDebug</w:t>
       </w:r>
@@ -4237,7 +4557,7 @@
       <w:pPr>
         <w:pStyle w:val="Heading1"/>
       </w:pPr>
-      <w:bookmarkStart w:id="11" w:name="_Toc360121842"/>
+      <w:bookmarkStart w:id="11" w:name="_Toc365999637"/>
       <w:r>
         <w:t xml:space="preserve">Implementation </w:t>
       </w:r>
@@ -4259,7 +4579,7 @@
       <w:pPr>
         <w:pStyle w:val="Heading2"/>
       </w:pPr>
-      <w:bookmarkStart w:id="12" w:name="_Toc360121843"/>
+      <w:bookmarkStart w:id="12" w:name="_Toc365999638"/>
       <w:r>
         <w:t>MEditor</w:t>
       </w:r>
@@ -4591,7 +4911,7 @@
       <w:pPr>
         <w:pStyle w:val="Heading2"/>
       </w:pPr>
-      <w:bookmarkStart w:id="13" w:name="_Toc360121844"/>
+      <w:bookmarkStart w:id="13" w:name="_Toc365999639"/>
       <w:r>
         <w:t>MDebug</w:t>
       </w:r>
@@ -4601,7 +4921,7 @@
       <w:pPr>
         <w:pStyle w:val="Heading3"/>
       </w:pPr>
-      <w:bookmarkStart w:id="14" w:name="_Toc360121845"/>
+      <w:bookmarkStart w:id="14" w:name="_Toc365999640"/>
       <w:r>
         <w:t xml:space="preserve">Concurrent </w:t>
       </w:r>
@@ -4931,7 +5251,7 @@
       <w:pPr>
         <w:pStyle w:val="Heading3"/>
       </w:pPr>
-      <w:bookmarkStart w:id="15" w:name="_Toc360121846"/>
+      <w:bookmarkStart w:id="15" w:name="_Toc365999641"/>
       <w:r>
         <w:t xml:space="preserve">Case </w:t>
       </w:r>
@@ -5330,18 +5650,57 @@
       <w:pPr>
         <w:pStyle w:val="Heading1"/>
       </w:pPr>
-      <w:bookmarkStart w:id="16" w:name="_Toc360121847"/>
+      <w:bookmarkStart w:id="16" w:name="_Toc365999642"/>
+      <w:proofErr w:type="spellStart"/>
       <w:r>
         <w:lastRenderedPageBreak/>
-        <w:t>MTools Class Diagrams</w:t>
+        <w:t>MTools</w:t>
+      </w:r>
+      <w:proofErr w:type="spellEnd"/>
+      <w:r>
+        <w:t xml:space="preserve"> Class Diagrams</w:t>
       </w:r>
       <w:bookmarkEnd w:id="16"/>
     </w:p>
     <w:p>
       <w:pPr>
+        <w:pStyle w:val="BodyText"/>
+        <w:rPr>
+          <w:rFonts w:ascii="Arial" w:hAnsi="Arial" w:cs="Arial"/>
+        </w:rPr>
+      </w:pPr>
+      <w:r>
+        <w:rPr>
+          <w:rFonts w:ascii="Arial" w:hAnsi="Arial" w:cs="Arial"/>
+        </w:rPr>
+        <w:t xml:space="preserve">This section gives brief class diagrams </w:t>
+      </w:r>
+      <w:r>
+        <w:rPr>
+          <w:rFonts w:ascii="Arial" w:hAnsi="Arial" w:cs="Arial"/>
+        </w:rPr>
+        <w:t xml:space="preserve">for the most important functionalities of </w:t>
+      </w:r>
+      <w:proofErr w:type="spellStart"/>
+      <w:r>
+        <w:rPr>
+          <w:rFonts w:ascii="Arial" w:hAnsi="Arial" w:cs="Arial"/>
+        </w:rPr>
+        <w:t>MTools</w:t>
+      </w:r>
+      <w:proofErr w:type="spellEnd"/>
+      <w:r>
+        <w:rPr>
+          <w:rFonts w:ascii="Arial" w:hAnsi="Arial" w:cs="Arial"/>
+        </w:rPr>
+        <w:t>.</w:t>
+      </w:r>
+    </w:p>
+    <w:p>
+      <w:pPr>
         <w:pStyle w:val="Heading2"/>
       </w:pPr>
-      <w:bookmarkStart w:id="17" w:name="_Toc360121848"/>
+      <w:bookmarkStart w:id="17" w:name="_Toc365999643"/>
       <w:r>
         <w:t>MEditor</w:t>
       </w:r>
@@ -5354,101 +5713,89 @@
           <w:rFonts w:ascii="Arial" w:hAnsi="Arial" w:cs="Arial"/>
         </w:rPr>
       </w:pPr>
-      <w:r>
-        <w:rPr>
-          <w:rFonts w:ascii="Arial" w:hAnsi="Arial" w:cs="Arial"/>
-        </w:rPr>
-        <w:t>The MEditor plug</w:t>
-      </w:r>
-      <w:r>
-        <w:rPr>
-          <w:rFonts w:ascii="Arial" w:hAnsi="Arial" w:cs="Arial"/>
-        </w:rPr>
-        <w:t>-</w:t>
-      </w:r>
-      <w:r>
-        <w:rPr>
-          <w:rFonts w:ascii="Arial" w:hAnsi="Arial" w:cs="Arial"/>
-        </w:rPr>
-        <w:t>in has an almost purely procedural implementation</w:t>
-      </w:r>
-      <w:r>
-        <w:rPr>
-          <w:rFonts w:ascii="Arial" w:hAnsi="Arial" w:cs="Arial"/>
-        </w:rPr>
-        <w:t xml:space="preserve"> in lieu of an object oriented approach. This means that instead of many objects relating to each other and</w:t>
-      </w:r>
-      <w:r>
-        <w:rPr>
-          <w:rFonts w:ascii="Arial" w:hAnsi="Arial" w:cs="Arial"/>
-        </w:rPr>
-        <w:t xml:space="preserve"> each</w:t>
-      </w:r>
-      <w:r>
-        <w:rPr>
-          <w:rFonts w:ascii="Arial" w:hAnsi="Arial" w:cs="Arial"/>
-        </w:rPr>
-        <w:t xml:space="preserve"> handling separate responsibilities, the code is </w:t>
-      </w:r>
-      <w:r>
-        <w:rPr>
-          <w:rFonts w:ascii="Arial" w:hAnsi="Arial" w:cs="Arial"/>
-        </w:rPr>
-        <w:t xml:space="preserve">only </w:t>
-      </w:r>
-      <w:r>
-        <w:rPr>
-          <w:rFonts w:ascii="Arial" w:hAnsi="Arial" w:cs="Arial"/>
-        </w:rPr>
-        <w:t>organized into procedures</w:t>
-      </w:r>
-      <w:r>
-        <w:rPr>
-          <w:rFonts w:ascii="Arial" w:hAnsi="Arial" w:cs="Arial"/>
-        </w:rPr>
-        <w:t xml:space="preserve"> and</w:t>
-      </w:r>
-      <w:r>
-        <w:rPr>
-          <w:rFonts w:ascii="Arial" w:hAnsi="Arial" w:cs="Arial"/>
-        </w:rPr>
-        <w:t xml:space="preserve"> java methods.</w:t>
-      </w:r>
-      <w:r>
-        <w:rPr>
-          <w:rFonts w:ascii="Arial" w:hAnsi="Arial" w:cs="Arial"/>
-        </w:rPr>
-        <w:t xml:space="preserve"> These procedures are spread into a logical class which has many </w:t>
-      </w:r>
-      <w:r>
-        <w:rPr>
-          <w:rFonts w:ascii="Arial" w:hAnsi="Arial" w:cs="Arial"/>
-        </w:rPr>
-        <w:t xml:space="preserve">related </w:t>
-      </w:r>
-      <w:r>
-        <w:rPr>
-          <w:rFonts w:ascii="Arial" w:hAnsi="Arial" w:cs="Arial"/>
-        </w:rPr>
-        <w:t>procedures</w:t>
-      </w:r>
-      <w:r>
-        <w:rPr>
-          <w:rFonts w:ascii="Arial" w:hAnsi="Arial" w:cs="Arial"/>
-        </w:rPr>
-        <w:t>, but rarely any instance (object) variables. Some use instance variables</w:t>
-      </w:r>
-      <w:r>
-        <w:rPr>
-          <w:rFonts w:ascii="Arial" w:hAnsi="Arial" w:cs="Arial"/>
-        </w:rPr>
-        <w:t>,</w:t>
-      </w:r>
-      <w:r>
-        <w:rPr>
-          <w:rFonts w:ascii="Arial" w:hAnsi="Arial" w:cs="Arial"/>
-        </w:rPr>
-        <w:t xml:space="preserve"> but the object is often a singleton.</w:t>
+      <w:proofErr w:type="spellStart"/>
+      <w:r>
+        <w:rPr>
+          <w:rFonts w:ascii="Arial" w:hAnsi="Arial" w:cs="Arial"/>
+        </w:rPr>
+        <w:t>MEditor</w:t>
+      </w:r>
+      <w:proofErr w:type="spellEnd"/>
+      <w:r>
+        <w:rPr>
+          <w:rFonts w:ascii="Arial" w:hAnsi="Arial" w:cs="Arial"/>
+        </w:rPr>
+        <w:t xml:space="preserve"> extends Eclipse </w:t>
+      </w:r>
+      <w:proofErr w:type="spellStart"/>
+      <w:r>
+        <w:rPr>
+          <w:rFonts w:ascii="Arial" w:hAnsi="Arial" w:cs="Arial"/>
+        </w:rPr>
+        <w:t>TextEditor</w:t>
+      </w:r>
+      <w:proofErr w:type="spellEnd"/>
+      <w:r>
+        <w:rPr>
+          <w:rFonts w:ascii="Arial" w:hAnsi="Arial" w:cs="Arial"/>
+        </w:rPr>
+        <w:t xml:space="preserve"> class and most of the functionality</w:t>
+      </w:r>
+      <w:r>
+        <w:rPr>
+          <w:rFonts w:ascii="Arial" w:hAnsi="Arial" w:cs="Arial"/>
+        </w:rPr>
+        <w:t xml:space="preserve"> is inherited.  From</w:t>
+      </w:r>
+      <w:r>
+        <w:rPr>
+          <w:rFonts w:ascii="Arial" w:hAnsi="Arial" w:cs="Arial"/>
+        </w:rPr>
+        <w:t xml:space="preserve"> </w:t>
+      </w:r>
+      <w:r>
+        <w:rPr>
+          <w:rFonts w:ascii="Arial" w:hAnsi="Arial" w:cs="Arial"/>
+        </w:rPr>
+        <w:t xml:space="preserve">editor point of view the main </w:t>
+      </w:r>
+      <w:r>
+        <w:rPr>
+          <w:rFonts w:ascii="Arial" w:hAnsi="Arial" w:cs="Arial"/>
+        </w:rPr>
+        <w:t xml:space="preserve">contribution of </w:t>
+      </w:r>
+      <w:proofErr w:type="spellStart"/>
+      <w:r>
+        <w:rPr>
+          <w:rFonts w:ascii="Arial" w:hAnsi="Arial" w:cs="Arial"/>
+        </w:rPr>
+        <w:t>MEditor</w:t>
+      </w:r>
+      <w:proofErr w:type="spellEnd"/>
+      <w:r>
+        <w:rPr>
+          <w:rFonts w:ascii="Arial" w:hAnsi="Arial" w:cs="Arial"/>
+        </w:rPr>
+        <w:t xml:space="preserve"> is M</w:t>
+      </w:r>
+      <w:r>
+        <w:rPr>
+          <w:rFonts w:ascii="Arial" w:hAnsi="Arial" w:cs="Arial"/>
+        </w:rPr>
+        <w:t xml:space="preserve"> colored syntax support </w:t>
+      </w:r>
+      <w:r>
+        <w:rPr>
+          <w:rFonts w:ascii="Arial" w:hAnsi="Arial" w:cs="Arial"/>
+        </w:rPr>
+        <w:t xml:space="preserve">which follows the </w:t>
+      </w:r>
+      <w:r>
+        <w:rPr>
+          <w:rFonts w:ascii="Arial" w:hAnsi="Arial" w:cs="Arial"/>
+        </w:rPr>
+        <w:t>general Eclipse Editor design.</w:t>
       </w:r>
     </w:p>
     <w:p>
@@ -5462,115 +5809,49 @@
         <w:rPr>
           <w:rFonts w:ascii="Arial" w:hAnsi="Arial" w:cs="Arial"/>
         </w:rPr>
-        <w:t>The MEditor class diagrams show dependencies</w:t>
-      </w:r>
-      <w:r>
-        <w:rPr>
-          <w:rFonts w:ascii="Arial" w:hAnsi="Arial" w:cs="Arial"/>
-        </w:rPr>
-        <w:t xml:space="preserve">, </w:t>
-      </w:r>
-      <w:r>
-        <w:rPr>
-          <w:rFonts w:ascii="Arial" w:hAnsi="Arial" w:cs="Arial"/>
-        </w:rPr>
-        <w:t>while</w:t>
-      </w:r>
-      <w:r>
-        <w:rPr>
-          <w:rFonts w:ascii="Arial" w:hAnsi="Arial" w:cs="Arial"/>
-        </w:rPr>
-        <w:t xml:space="preserve"> </w:t>
-      </w:r>
-      <w:r>
-        <w:rPr>
-          <w:rFonts w:ascii="Arial" w:hAnsi="Arial" w:cs="Arial"/>
-        </w:rPr>
-        <w:t>the M</w:t>
-      </w:r>
-      <w:r>
-        <w:rPr>
-          <w:rFonts w:ascii="Arial" w:hAnsi="Arial" w:cs="Arial"/>
-        </w:rPr>
-        <w:t>D</w:t>
-      </w:r>
-      <w:r>
-        <w:rPr>
-          <w:rFonts w:ascii="Arial" w:hAnsi="Arial" w:cs="Arial"/>
-        </w:rPr>
-        <w:t xml:space="preserve">ebug </w:t>
-      </w:r>
-      <w:r>
-        <w:rPr>
-          <w:rFonts w:ascii="Arial" w:hAnsi="Arial" w:cs="Arial"/>
-        </w:rPr>
-        <w:t xml:space="preserve">diagrams </w:t>
-      </w:r>
-      <w:r>
-        <w:rPr>
-          <w:rFonts w:ascii="Arial" w:hAnsi="Arial" w:cs="Arial"/>
-        </w:rPr>
-        <w:t>do not</w:t>
-      </w:r>
-      <w:r>
-        <w:rPr>
-          <w:rFonts w:ascii="Arial" w:hAnsi="Arial" w:cs="Arial"/>
-        </w:rPr>
-        <w:t xml:space="preserve">, </w:t>
-      </w:r>
-      <w:r>
-        <w:rPr>
-          <w:rFonts w:ascii="Arial" w:hAnsi="Arial" w:cs="Arial"/>
-        </w:rPr>
-        <w:t xml:space="preserve">because the MEditor is procedural and </w:t>
-      </w:r>
-      <w:r>
-        <w:rPr>
-          <w:rFonts w:ascii="Arial" w:hAnsi="Arial" w:cs="Arial"/>
-        </w:rPr>
-        <w:t>users</w:t>
-      </w:r>
-      <w:r>
-        <w:rPr>
-          <w:rFonts w:ascii="Arial" w:hAnsi="Arial" w:cs="Arial"/>
-        </w:rPr>
-        <w:t xml:space="preserve"> </w:t>
-      </w:r>
-      <w:r>
-        <w:rPr>
-          <w:rFonts w:ascii="Arial" w:hAnsi="Arial" w:cs="Arial"/>
-        </w:rPr>
-        <w:t>want to see if the classes call each other. Otherwise</w:t>
-      </w:r>
-      <w:r>
-        <w:rPr>
-          <w:rFonts w:ascii="Arial" w:hAnsi="Arial" w:cs="Arial"/>
-        </w:rPr>
-        <w:t>,</w:t>
-      </w:r>
-      <w:r>
-        <w:rPr>
-          <w:rFonts w:ascii="Arial" w:hAnsi="Arial" w:cs="Arial"/>
-        </w:rPr>
-        <w:t xml:space="preserve"> since there </w:t>
-      </w:r>
-      <w:r>
-        <w:rPr>
-          <w:rFonts w:ascii="Arial" w:hAnsi="Arial" w:cs="Arial"/>
-        </w:rPr>
-        <w:t>are not</w:t>
-      </w:r>
-      <w:r>
-        <w:rPr>
-          <w:rFonts w:ascii="Arial" w:hAnsi="Arial" w:cs="Arial"/>
-        </w:rPr>
-        <w:t xml:space="preserve"> </w:t>
-      </w:r>
-      <w:r>
-        <w:rPr>
-          <w:rFonts w:ascii="Arial" w:hAnsi="Arial" w:cs="Arial"/>
-        </w:rPr>
-        <w:t xml:space="preserve">any instantiation relationships in the MEditor classes, there would be no relations to show in the diagram. </w:t>
+        <w:t xml:space="preserve">Outline view is implemented primarily in </w:t>
+      </w:r>
+      <w:proofErr w:type="spellStart"/>
+      <w:r>
+        <w:rPr>
+          <w:rFonts w:ascii="Arial" w:hAnsi="Arial" w:cs="Arial"/>
+        </w:rPr>
+        <w:t>MContentOutlinePage</w:t>
+      </w:r>
+      <w:proofErr w:type="spellEnd"/>
+      <w:r>
+        <w:rPr>
+          <w:rFonts w:ascii="Arial" w:hAnsi="Arial" w:cs="Arial"/>
+        </w:rPr>
+        <w:t xml:space="preserve"> class and displays Entry tags of the routine.  The other primary feature is saving routines to M Server automatically and this shares code with Save Routine commands through </w:t>
+      </w:r>
+      <w:proofErr w:type="spellStart"/>
+      <w:r>
+        <w:rPr>
+          <w:rFonts w:ascii="Arial" w:hAnsi="Arial" w:cs="Arial"/>
+        </w:rPr>
+        <w:t>SaveRoutineEngine</w:t>
+      </w:r>
+      <w:proofErr w:type="spellEnd"/>
+      <w:r>
+        <w:rPr>
+          <w:rFonts w:ascii="Arial" w:hAnsi="Arial" w:cs="Arial"/>
+        </w:rPr>
+        <w:t xml:space="preserve"> class.   Context menu support is implemented through Eclipse command infrastructure using extension points and no code exists within </w:t>
+      </w:r>
+      <w:proofErr w:type="spellStart"/>
+      <w:r>
+        <w:rPr>
+          <w:rFonts w:ascii="Arial" w:hAnsi="Arial" w:cs="Arial"/>
+        </w:rPr>
+        <w:t>MEditor</w:t>
+      </w:r>
+      <w:proofErr w:type="spellEnd"/>
+      <w:r>
+        <w:rPr>
+          <w:rFonts w:ascii="Arial" w:hAnsi="Arial" w:cs="Arial"/>
+        </w:rPr>
+        <w:t xml:space="preserve"> code for the same.</w:t>
       </w:r>
     </w:p>
     <w:p>
@@ -5590,7 +5871,7 @@
         <w:rPr>
           <w:rFonts w:ascii="Arial" w:hAnsi="Arial" w:cs="Arial"/>
         </w:rPr>
-        <w:t xml:space="preserve"> loading and saving routines from and to the server</w:t>
+        <w:t xml:space="preserve"> implementation of Outline view and automatic saving of routines</w:t>
       </w:r>
       <w:r>
         <w:rPr>
@@ -5602,8 +5883,14 @@
     <w:p>
       <w:pPr>
         <w:pStyle w:val="BodyText"/>
-        <w:keepNext/>
-        <w:jc w:val="center"/>
+        <w:rPr>
+          <w:rFonts w:ascii="Arial" w:hAnsi="Arial" w:cs="Arial"/>
+        </w:rPr>
+      </w:pPr>
+    </w:p>
+    <w:p>
+      <w:pPr>
+        <w:pStyle w:val="BodyText"/>
       </w:pPr>
       <w:r>
         <w:rPr>
@@ -5612,9 +5899,9 @@
         <w:lastRenderedPageBreak/>
         <w:drawing>
           <wp:inline distT="0" distB="0" distL="0" distR="0">
-            <wp:extent cx="4690972" cy="7921909"/>
-            <wp:effectExtent l="19050" t="0" r="0" b="0"/>
-            <wp:docPr id="3" name="Picture 3" descr="C:\Users\Jspivey\DEV\Github\M-Tools-Project\gov.va.med.iss.meditor\src\MEditorSaveLoadCD.png"/>
+            <wp:extent cx="5943600" cy="6555032"/>
+            <wp:effectExtent l="0" t="0" r="0" b="0"/>
+            <wp:docPr id="2" name="Picture 2" descr="C:\work\ATF\plugin\git\M-Tools-Project\docs\diagrams\MEditor.png"/>
             <wp:cNvGraphicFramePr>
               <a:graphicFrameLocks xmlns:a="http://schemas.openxmlformats.org/drawingml/2006/main" noChangeAspect="1"/>
             </wp:cNvGraphicFramePr>
@@ -5622,13 +5909,13 @@
               <a:graphicData uri="http://schemas.openxmlformats.org/drawingml/2006/picture">
                 <pic:pic xmlns:pic="http://schemas.openxmlformats.org/drawingml/2006/picture">
                   <pic:nvPicPr>
-                    <pic:cNvPr id="0" name="Picture 2" descr="C:\Users\Jspivey\DEV\Github\M-Tools-Project\gov.va.med.iss.meditor\src\MEditorSaveLoadCD.png"/>
+                    <pic:cNvPr id="0" name="Picture 1" descr="C:\work\ATF\plugin\git\M-Tools-Project\docs\diagrams\MEditor.png"/>
                     <pic:cNvPicPr>
                       <a:picLocks noChangeAspect="1" noChangeArrowheads="1"/>
                     </pic:cNvPicPr>
                   </pic:nvPicPr>
                   <pic:blipFill>
-                    <a:blip r:embed="rId16" cstate="print">
+                    <a:blip r:embed="rId16">
                       <a:extLst>
                         <a:ext uri="{28A0092B-C50C-407E-A947-70E740481C1C}">
                           <a14:useLocalDpi xmlns:a14="http://schemas.microsoft.com/office/drawing/2010/main" val="0"/>
@@ -5643,7 +5930,7 @@
                   <pic:spPr bwMode="auto">
                     <a:xfrm>
                       <a:off x="0" y="0"/>
-                      <a:ext cx="4690246" cy="7920683"/>
+                      <a:ext cx="5943600" cy="6555032"/>
                     </a:xfrm>
                     <a:prstGeom prst="rect">
                       <a:avLst/>
@@ -5741,8 +6028,67 @@
           <w:sz w:val="20"/>
           <w:szCs w:val="20"/>
         </w:rPr>
-        <w:t xml:space="preserve"> MEditor Loading and Saving Routines</w:t>
-      </w:r>
+        <w:t xml:space="preserve"> </w:t>
+      </w:r>
+      <w:proofErr w:type="spellStart"/>
+      <w:r>
+        <w:rPr>
+          <w:rFonts w:ascii="Arial" w:hAnsi="Arial" w:cs="Arial"/>
+          <w:color w:val="auto"/>
+          <w:sz w:val="20"/>
+          <w:szCs w:val="20"/>
+        </w:rPr>
+        <w:t>MEd</w:t>
+      </w:r>
+      <w:r>
+        <w:rPr>
+          <w:rFonts w:ascii="Arial" w:hAnsi="Arial" w:cs="Arial"/>
+          <w:color w:val="auto"/>
+          <w:sz w:val="20"/>
+          <w:szCs w:val="20"/>
+        </w:rPr>
+        <w:t>itor</w:t>
+      </w:r>
+      <w:proofErr w:type="spellEnd"/>
+      <w:r>
+        <w:rPr>
+          <w:rFonts w:ascii="Arial" w:hAnsi="Arial" w:cs="Arial"/>
+          <w:color w:val="auto"/>
+          <w:sz w:val="20"/>
+          <w:szCs w:val="20"/>
+        </w:rPr>
+        <w:t xml:space="preserve"> Outline View and Automatic Routine </w:t>
+      </w:r>
+      <w:proofErr w:type="gramStart"/>
+      <w:r>
+        <w:rPr>
+          <w:rFonts w:ascii="Arial" w:hAnsi="Arial" w:cs="Arial"/>
+          <w:color w:val="auto"/>
+          <w:sz w:val="20"/>
+          <w:szCs w:val="20"/>
+        </w:rPr>
+        <w:t>Save</w:t>
+      </w:r>
+      <w:proofErr w:type="gramEnd"/>
+      <w:r>
+        <w:rPr>
+          <w:rFonts w:ascii="Arial" w:hAnsi="Arial" w:cs="Arial"/>
+          <w:color w:val="auto"/>
+          <w:sz w:val="20"/>
+          <w:szCs w:val="20"/>
+        </w:rPr>
+        <w:t xml:space="preserve"> Classes </w:t>
+      </w:r>
+    </w:p>
+    <w:p>
+      <w:pPr>
+        <w:pStyle w:val="Heading2"/>
+      </w:pPr>
+      <w:bookmarkStart w:id="18" w:name="_Toc365999644"/>
+      <w:r>
+        <w:t>Loading Routines</w:t>
+      </w:r>
+      <w:bookmarkEnd w:id="18"/>
     </w:p>
     <w:p>
       <w:pPr>
@@ -5755,20 +6101,47 @@
         <w:rPr>
           <w:rFonts w:ascii="Arial" w:hAnsi="Arial" w:cs="Arial"/>
         </w:rPr>
-        <w:lastRenderedPageBreak/>
-        <w:t xml:space="preserve">The classes in </w:t>
-      </w:r>
-      <w:r>
-        <w:rPr>
-          <w:rFonts w:ascii="Arial" w:hAnsi="Arial" w:cs="Arial"/>
-        </w:rPr>
-        <w:t xml:space="preserve">Figure 2 </w:t>
-      </w:r>
-      <w:r>
-        <w:rPr>
-          <w:rFonts w:ascii="Arial" w:hAnsi="Arial" w:cs="Arial"/>
-        </w:rPr>
-        <w:t>below are for all of the MEditor actions. Actions are the icons that the user can select from the VistA menu, such as “Global Directory”. This also includes Routine Load, the class RoutineEditAction. Many of the actions are self-contained and do not rely on procedures from other classes.</w:t>
+        <w:t xml:space="preserve">Load Routine functionality is implemented using Eclipse Command infrastructure.   Top classes all extend Eclipse Abstract handler class.  Heavy lifting is done by </w:t>
+      </w:r>
+      <w:proofErr w:type="spellStart"/>
+      <w:r>
+        <w:rPr>
+          <w:rFonts w:ascii="Arial" w:hAnsi="Arial" w:cs="Arial"/>
+        </w:rPr>
+        <w:t>MServerRoutine</w:t>
+      </w:r>
+      <w:proofErr w:type="spellEnd"/>
+      <w:r>
+        <w:rPr>
+          <w:rFonts w:ascii="Arial" w:hAnsi="Arial" w:cs="Arial"/>
+        </w:rPr>
+        <w:t xml:space="preserve"> class which represents a routine on M server and responsible to load routines from server and create the backup files.  All server communication is handled by </w:t>
+      </w:r>
+      <w:proofErr w:type="spellStart"/>
+      <w:r>
+        <w:rPr>
+          <w:rFonts w:ascii="Arial" w:hAnsi="Arial" w:cs="Arial"/>
+        </w:rPr>
+        <w:t>VistAConnection</w:t>
+      </w:r>
+      <w:proofErr w:type="spellEnd"/>
+      <w:r>
+        <w:rPr>
+          <w:rFonts w:ascii="Arial" w:hAnsi="Arial" w:cs="Arial"/>
+        </w:rPr>
+        <w:t xml:space="preserve"> class</w:t>
+      </w:r>
+      <w:r>
+        <w:rPr>
+          <w:rFonts w:ascii="Arial" w:hAnsi="Arial" w:cs="Arial"/>
+        </w:rPr>
+        <w:t>.</w:t>
+      </w:r>
+      <w:r>
+        <w:rPr>
+          <w:rFonts w:ascii="Arial" w:hAnsi="Arial" w:cs="Arial"/>
+        </w:rPr>
+        <w:t xml:space="preserve"> Figure 2 illustrates the implementation.</w:t>
       </w:r>
     </w:p>
     <w:p>
@@ -5781,11 +6154,12 @@
         <w:rPr>
           <w:noProof/>
         </w:rPr>
+        <w:lastRenderedPageBreak/>
         <w:drawing>
           <wp:inline distT="0" distB="0" distL="0" distR="0">
-            <wp:extent cx="5943600" cy="4956048"/>
+            <wp:extent cx="5943600" cy="5711175"/>
             <wp:effectExtent l="0" t="0" r="0" b="0"/>
-            <wp:docPr id="4" name="Picture 4" descr="C:\Users\Jspivey\DEV\Github\M-Tools-Project\gov.va.med.iss.meditor\src\MEditorActionsCD.png"/>
+            <wp:docPr id="5" name="Picture 5" descr="C:\work\ATF\plugin\git\M-Tools-Project\docs\diagrams\LoadRoutine.png"/>
             <wp:cNvGraphicFramePr>
               <a:graphicFrameLocks xmlns:a="http://schemas.openxmlformats.org/drawingml/2006/main" noChangeAspect="1"/>
             </wp:cNvGraphicFramePr>
@@ -5793,13 +6167,13 @@
               <a:graphicData uri="http://schemas.openxmlformats.org/drawingml/2006/picture">
                 <pic:pic xmlns:pic="http://schemas.openxmlformats.org/drawingml/2006/picture">
                   <pic:nvPicPr>
-                    <pic:cNvPr id="0" name="Picture 3" descr="C:\Users\Jspivey\DEV\Github\M-Tools-Project\gov.va.med.iss.meditor\src\MEditorActionsCD.png"/>
+                    <pic:cNvPr id="0" name="Picture 2" descr="C:\work\ATF\plugin\git\M-Tools-Project\docs\diagrams\LoadRoutine.png"/>
                     <pic:cNvPicPr>
                       <a:picLocks noChangeAspect="1" noChangeArrowheads="1"/>
                     </pic:cNvPicPr>
                   </pic:nvPicPr>
                   <pic:blipFill>
-                    <a:blip r:embed="rId17" cstate="print">
+                    <a:blip r:embed="rId17">
                       <a:extLst>
                         <a:ext uri="{28A0092B-C50C-407E-A947-70E740481C1C}">
                           <a14:useLocalDpi xmlns:a14="http://schemas.microsoft.com/office/drawing/2010/main" val="0"/>
@@ -5814,7 +6188,7 @@
                   <pic:spPr bwMode="auto">
                     <a:xfrm>
                       <a:off x="0" y="0"/>
-                      <a:ext cx="5943600" cy="4956048"/>
+                      <a:ext cx="5943600" cy="5711175"/>
                     </a:xfrm>
                     <a:prstGeom prst="rect">
                       <a:avLst/>
@@ -5839,6 +6213,7 @@
           <w:rFonts w:ascii="Arial" w:hAnsi="Arial" w:cs="Arial"/>
           <w:color w:val="auto"/>
           <w:sz w:val="20"/>
+          <w:szCs w:val="20"/>
         </w:rPr>
       </w:pPr>
       <w:r>
@@ -5912,15 +6287,266 @@
           <w:sz w:val="20"/>
           <w:szCs w:val="20"/>
         </w:rPr>
-        <w:t xml:space="preserve"> Classes for MEditor Actions</w:t>
-      </w:r>
-    </w:p>
+        <w:t xml:space="preserve"> Classes for Loading Routines</w:t>
+      </w:r>
+    </w:p>
+    <w:p/>
     <w:p>
       <w:pPr>
         <w:pStyle w:val="Heading2"/>
       </w:pPr>
-      <w:bookmarkStart w:id="18" w:name="_Toc360121849"/>
-      <w:r>
+      <w:bookmarkStart w:id="19" w:name="_Toc365999645"/>
+      <w:r>
+        <w:t>Saving</w:t>
+      </w:r>
+      <w:r>
+        <w:t xml:space="preserve"> Routines</w:t>
+      </w:r>
+      <w:bookmarkEnd w:id="19"/>
+    </w:p>
+    <w:p/>
+    <w:p>
+      <w:pPr>
+        <w:rPr>
+          <w:rFonts w:ascii="Arial" w:hAnsi="Arial" w:cs="Arial"/>
+          <w:sz w:val="22"/>
+          <w:szCs w:val="22"/>
+        </w:rPr>
+      </w:pPr>
+      <w:r>
+        <w:rPr>
+          <w:rFonts w:ascii="Arial" w:hAnsi="Arial" w:cs="Arial"/>
+          <w:sz w:val="22"/>
+          <w:szCs w:val="22"/>
+        </w:rPr>
+        <w:t>Save routine</w:t>
+      </w:r>
+      <w:r>
+        <w:rPr>
+          <w:rFonts w:ascii="Arial" w:hAnsi="Arial" w:cs="Arial"/>
+          <w:sz w:val="22"/>
+          <w:szCs w:val="22"/>
+        </w:rPr>
+        <w:t xml:space="preserve"> functionality</w:t>
+      </w:r>
+      <w:r>
+        <w:rPr>
+          <w:rFonts w:ascii="Arial" w:hAnsi="Arial" w:cs="Arial"/>
+          <w:sz w:val="22"/>
+          <w:szCs w:val="22"/>
+        </w:rPr>
+        <w:t xml:space="preserve"> is implemented using Eclipse Command infrastructure.  Top classes all extend Eclipse Abstract handler class.  </w:t>
+      </w:r>
+      <w:proofErr w:type="spellStart"/>
+      <w:r>
+        <w:rPr>
+          <w:rFonts w:ascii="Arial" w:hAnsi="Arial" w:cs="Arial"/>
+          <w:sz w:val="22"/>
+          <w:szCs w:val="22"/>
+        </w:rPr>
+        <w:t>MServerRoutine</w:t>
+      </w:r>
+      <w:proofErr w:type="spellEnd"/>
+      <w:r>
+        <w:rPr>
+          <w:rFonts w:ascii="Arial" w:hAnsi="Arial" w:cs="Arial"/>
+          <w:sz w:val="22"/>
+          <w:szCs w:val="22"/>
+        </w:rPr>
+        <w:t xml:space="preserve"> is also used since before saving a routine a comparison is done with the existing routine on the server.   All server communication is handled by </w:t>
+      </w:r>
+      <w:proofErr w:type="spellStart"/>
+      <w:r>
+        <w:rPr>
+          <w:rFonts w:ascii="Arial" w:hAnsi="Arial" w:cs="Arial"/>
+          <w:sz w:val="22"/>
+          <w:szCs w:val="22"/>
+        </w:rPr>
+        <w:t>VsitAConnection</w:t>
+      </w:r>
+      <w:proofErr w:type="spellEnd"/>
+      <w:r>
+        <w:rPr>
+          <w:rFonts w:ascii="Arial" w:hAnsi="Arial" w:cs="Arial"/>
+          <w:sz w:val="22"/>
+          <w:szCs w:val="22"/>
+        </w:rPr>
+        <w:t xml:space="preserve"> class.  Figure 3 illustrates the implementation.</w:t>
+      </w:r>
+    </w:p>
+    <w:p>
+      <w:pPr>
+        <w:rPr>
+          <w:rFonts w:ascii="Arial" w:hAnsi="Arial" w:cs="Arial"/>
+          <w:sz w:val="22"/>
+          <w:szCs w:val="22"/>
+        </w:rPr>
+      </w:pPr>
+    </w:p>
+    <w:p>
+      <w:pPr>
+        <w:pStyle w:val="Caption"/>
+        <w:jc w:val="center"/>
+        <w:rPr>
+          <w:rFonts w:ascii="Arial" w:hAnsi="Arial" w:cs="Arial"/>
+          <w:color w:val="auto"/>
+          <w:sz w:val="20"/>
+          <w:szCs w:val="20"/>
+        </w:rPr>
+      </w:pPr>
+      <w:r>
+        <w:rPr>
+          <w:rFonts w:ascii="Arial" w:hAnsi="Arial" w:cs="Arial"/>
+          <w:noProof/>
+          <w:color w:val="auto"/>
+          <w:sz w:val="20"/>
+          <w:szCs w:val="20"/>
+        </w:rPr>
+        <w:drawing>
+          <wp:inline distT="0" distB="0" distL="0" distR="0" wp14:anchorId="6A70DEB5" wp14:editId="071CBBC5">
+            <wp:extent cx="5943600" cy="6188521"/>
+            <wp:effectExtent l="0" t="0" r="0" b="0"/>
+            <wp:docPr id="6" name="Picture 6" descr="C:\work\ATF\plugin\git\M-Tools-Project\docs\diagrams\SaveRoutine.png"/>
+            <wp:cNvGraphicFramePr>
+              <a:graphicFrameLocks xmlns:a="http://schemas.openxmlformats.org/drawingml/2006/main" noChangeAspect="1"/>
+            </wp:cNvGraphicFramePr>
+            <a:graphic xmlns:a="http://schemas.openxmlformats.org/drawingml/2006/main">
+              <a:graphicData uri="http://schemas.openxmlformats.org/drawingml/2006/picture">
+                <pic:pic xmlns:pic="http://schemas.openxmlformats.org/drawingml/2006/picture">
+                  <pic:nvPicPr>
+                    <pic:cNvPr id="0" name="Picture 3" descr="C:\work\ATF\plugin\git\M-Tools-Project\docs\diagrams\SaveRoutine.png"/>
+                    <pic:cNvPicPr>
+                      <a:picLocks noChangeAspect="1" noChangeArrowheads="1"/>
+                    </pic:cNvPicPr>
+                  </pic:nvPicPr>
+                  <pic:blipFill>
+                    <a:blip r:embed="rId18">
+                      <a:extLst>
+                        <a:ext uri="{28A0092B-C50C-407E-A947-70E740481C1C}">
+                          <a14:useLocalDpi xmlns:a14="http://schemas.microsoft.com/office/drawing/2010/main" val="0"/>
+                        </a:ext>
+                      </a:extLst>
+                    </a:blip>
+                    <a:srcRect/>
+                    <a:stretch>
+                      <a:fillRect/>
+                    </a:stretch>
+                  </pic:blipFill>
+                  <pic:spPr bwMode="auto">
+                    <a:xfrm>
+                      <a:off x="0" y="0"/>
+                      <a:ext cx="5943600" cy="6188521"/>
+                    </a:xfrm>
+                    <a:prstGeom prst="rect">
+                      <a:avLst/>
+                    </a:prstGeom>
+                    <a:noFill/>
+                    <a:ln>
+                      <a:noFill/>
+                    </a:ln>
+                  </pic:spPr>
+                </pic:pic>
+              </a:graphicData>
+            </a:graphic>
+          </wp:inline>
+        </w:drawing>
+      </w:r>
+    </w:p>
+    <w:p>
+      <w:pPr>
+        <w:pStyle w:val="Caption"/>
+        <w:jc w:val="center"/>
+        <w:rPr>
+          <w:rFonts w:ascii="Arial" w:hAnsi="Arial" w:cs="Arial"/>
+          <w:color w:val="auto"/>
+          <w:sz w:val="20"/>
+          <w:szCs w:val="20"/>
+        </w:rPr>
+      </w:pPr>
+    </w:p>
+    <w:p>
+      <w:pPr>
+        <w:pStyle w:val="Caption"/>
+        <w:jc w:val="center"/>
+        <w:rPr>
+          <w:rFonts w:ascii="Arial" w:hAnsi="Arial" w:cs="Arial"/>
+          <w:color w:val="auto"/>
+          <w:sz w:val="20"/>
+          <w:szCs w:val="20"/>
+        </w:rPr>
+      </w:pPr>
+      <w:r>
+        <w:rPr>
+          <w:rFonts w:ascii="Arial" w:hAnsi="Arial" w:cs="Arial"/>
+          <w:color w:val="auto"/>
+          <w:sz w:val="20"/>
+          <w:szCs w:val="20"/>
+        </w:rPr>
+        <w:t xml:space="preserve">Figure </w:t>
+      </w:r>
+      <w:r>
+        <w:rPr>
+          <w:rFonts w:ascii="Arial" w:hAnsi="Arial" w:cs="Arial"/>
+          <w:color w:val="auto"/>
+          <w:sz w:val="20"/>
+          <w:szCs w:val="20"/>
+        </w:rPr>
+        <w:t>3</w:t>
+      </w:r>
+      <w:r>
+        <w:rPr>
+          <w:rFonts w:ascii="Arial" w:hAnsi="Arial" w:cs="Arial"/>
+          <w:color w:val="auto"/>
+          <w:sz w:val="20"/>
+          <w:szCs w:val="20"/>
+        </w:rPr>
+        <w:t>:</w:t>
+      </w:r>
+      <w:r>
+        <w:rPr>
+          <w:rFonts w:ascii="Arial" w:hAnsi="Arial" w:cs="Arial"/>
+          <w:color w:val="auto"/>
+          <w:sz w:val="20"/>
+          <w:szCs w:val="20"/>
+        </w:rPr>
+        <w:t xml:space="preserve"> Classes for </w:t>
+      </w:r>
+      <w:r>
+        <w:rPr>
+          <w:rFonts w:ascii="Arial" w:hAnsi="Arial" w:cs="Arial"/>
+          <w:color w:val="auto"/>
+          <w:sz w:val="20"/>
+          <w:szCs w:val="20"/>
+        </w:rPr>
+        <w:t>Saving</w:t>
+      </w:r>
+      <w:r>
+        <w:rPr>
+          <w:rFonts w:ascii="Arial" w:hAnsi="Arial" w:cs="Arial"/>
+          <w:color w:val="auto"/>
+          <w:sz w:val="20"/>
+          <w:szCs w:val="20"/>
+        </w:rPr>
+        <w:t xml:space="preserve"> Routines</w:t>
+      </w:r>
+    </w:p>
+    <w:p>
+      <w:pPr>
+        <w:rPr>
+          <w:rFonts w:ascii="Arial" w:hAnsi="Arial" w:cs="Arial"/>
+          <w:sz w:val="22"/>
+          <w:szCs w:val="22"/>
+        </w:rPr>
+      </w:pPr>
+    </w:p>
+    <w:p>
+      <w:pPr>
+        <w:pStyle w:val="Heading2"/>
+      </w:pPr>
+      <w:bookmarkStart w:id="20" w:name="_Toc365999646"/>
+      <w:proofErr w:type="spellStart"/>
+      <w:r>
+        <w:lastRenderedPageBreak/>
         <w:t>M</w:t>
       </w:r>
       <w:r>
@@ -5929,7 +6555,8 @@
       <w:r>
         <w:t>ebug</w:t>
       </w:r>
-      <w:bookmarkEnd w:id="18"/>
+      <w:bookmarkEnd w:id="20"/>
+      <w:proofErr w:type="spellEnd"/>
     </w:p>
     <w:p>
       <w:pPr>
@@ -5943,6 +6570,7 @@
           <w:rFonts w:ascii="Arial" w:hAnsi="Arial" w:cs="Arial"/>
         </w:rPr>
       </w:pPr>
+      <w:proofErr w:type="spellStart"/>
       <w:r>
         <w:rPr>
           <w:rFonts w:ascii="Arial" w:hAnsi="Arial" w:cs="Arial"/>
@@ -5959,7 +6587,21 @@
         <w:rPr>
           <w:rFonts w:ascii="Arial" w:hAnsi="Arial" w:cs="Arial"/>
         </w:rPr>
-        <w:t xml:space="preserve">ebug is implemented as </w:t>
+        <w:t>ebug</w:t>
+      </w:r>
+      <w:proofErr w:type="spellEnd"/>
+      <w:r>
+        <w:rPr>
+          <w:rFonts w:ascii="Arial" w:hAnsi="Arial" w:cs="Arial"/>
+        </w:rPr>
+        <w:t xml:space="preserve"> is implemented </w:t>
+      </w:r>
+      <w:proofErr w:type="gramStart"/>
+      <w:r>
+        <w:rPr>
+          <w:rFonts w:ascii="Arial" w:hAnsi="Arial" w:cs="Arial"/>
+        </w:rPr>
+        <w:t xml:space="preserve">as </w:t>
       </w:r>
       <w:r>
         <w:rPr>
@@ -5973,6 +6615,7 @@
         </w:rPr>
         <w:t xml:space="preserve"> plug-ins</w:t>
       </w:r>
+      <w:proofErr w:type="gramEnd"/>
       <w:r>
         <w:rPr>
           <w:rFonts w:ascii="Arial" w:hAnsi="Arial" w:cs="Arial"/>
@@ -5995,7 +6638,116 @@
         <w:rPr>
           <w:rFonts w:ascii="Arial" w:hAnsi="Arial" w:cs="Arial"/>
         </w:rPr>
-        <w:t xml:space="preserve"> plug-in. These plug-ins are quite different in design than the other plug</w:t>
+        <w:t xml:space="preserve"> plug-in. </w:t>
+      </w:r>
+      <w:r>
+        <w:rPr>
+          <w:rFonts w:ascii="Arial" w:hAnsi="Arial" w:cs="Arial"/>
+        </w:rPr>
+        <w:t>The Eclipse framework will handle most of the heavy lifting and delegate the implementation at various points to M</w:t>
+      </w:r>
+      <w:r>
+        <w:rPr>
+          <w:rFonts w:ascii="Arial" w:hAnsi="Arial" w:cs="Arial"/>
+        </w:rPr>
+        <w:t>D</w:t>
+      </w:r>
+      <w:r>
+        <w:rPr>
+          <w:rFonts w:ascii="Arial" w:hAnsi="Arial" w:cs="Arial"/>
+        </w:rPr>
+        <w:t>ebug. Because of this separation of duties, M</w:t>
+      </w:r>
+      <w:r>
+        <w:rPr>
+          <w:rFonts w:ascii="Arial" w:hAnsi="Arial" w:cs="Arial"/>
+        </w:rPr>
+        <w:t>D</w:t>
+      </w:r>
+      <w:r>
+        <w:rPr>
+          <w:rFonts w:ascii="Arial" w:hAnsi="Arial" w:cs="Arial"/>
+        </w:rPr>
+        <w:t>ebug’s implementation can be described as several small delegate implementation</w:t>
+      </w:r>
+      <w:r>
+        <w:rPr>
+          <w:rFonts w:ascii="Arial" w:hAnsi="Arial" w:cs="Arial"/>
+        </w:rPr>
+        <w:t>s</w:t>
+      </w:r>
+      <w:r>
+        <w:rPr>
+          <w:rFonts w:ascii="Arial" w:hAnsi="Arial" w:cs="Arial"/>
+        </w:rPr>
+        <w:t xml:space="preserve"> scattered around being called</w:t>
+      </w:r>
+      <w:r>
+        <w:rPr>
+          <w:rFonts w:ascii="Arial" w:hAnsi="Arial" w:cs="Arial"/>
+        </w:rPr>
+        <w:t xml:space="preserve"> by Eclipse at several points</w:t>
+      </w:r>
+      <w:r>
+        <w:rPr>
+          <w:rFonts w:ascii="Arial" w:hAnsi="Arial" w:cs="Arial"/>
+        </w:rPr>
+        <w:t>.</w:t>
+      </w:r>
+    </w:p>
+    <w:p>
+      <w:pPr>
+        <w:pStyle w:val="BodyText"/>
+      </w:pPr>
+    </w:p>
+    <w:p>
+      <w:pPr>
+        <w:pStyle w:val="BodyText"/>
+        <w:rPr>
+          <w:rFonts w:ascii="Arial" w:hAnsi="Arial" w:cs="Arial"/>
+        </w:rPr>
+      </w:pPr>
+      <w:r>
+        <w:rPr>
+          <w:rFonts w:ascii="Arial" w:hAnsi="Arial" w:cs="Arial"/>
+        </w:rPr>
+        <w:t>Despite M</w:t>
+      </w:r>
+      <w:r>
+        <w:rPr>
+          <w:rFonts w:ascii="Arial" w:hAnsi="Arial" w:cs="Arial"/>
+        </w:rPr>
+        <w:t>D</w:t>
+      </w:r>
+      <w:r>
+        <w:rPr>
+          <w:rFonts w:ascii="Arial" w:hAnsi="Arial" w:cs="Arial"/>
+        </w:rPr>
+        <w:t xml:space="preserve">ebug having mostly a delegate based, lightweight implementation, there is at least one area where it must do heavy lifting. It cannot possibly understand how to debug any given language, so all of those implementation details are defined in various </w:t>
+      </w:r>
+      <w:r>
+        <w:rPr>
+          <w:rFonts w:ascii="Arial" w:hAnsi="Arial" w:cs="Arial"/>
+        </w:rPr>
+        <w:t>XTDEBUG</w:t>
+      </w:r>
+      <w:r>
+        <w:rPr>
+          <w:rFonts w:ascii="Arial" w:hAnsi="Arial" w:cs="Arial"/>
+        </w:rPr>
+        <w:t xml:space="preserve"> packages and utilized in the M</w:t>
+      </w:r>
+      <w:r>
+        <w:rPr>
+          <w:rFonts w:ascii="Arial" w:hAnsi="Arial" w:cs="Arial"/>
+        </w:rPr>
+        <w:t>D</w:t>
+      </w:r>
+      <w:r>
+        <w:rPr>
+          <w:rFonts w:ascii="Arial" w:hAnsi="Arial" w:cs="Arial"/>
+        </w:rPr>
+        <w:t>ebugTarget class. This class is in the core plug</w:t>
       </w:r>
       <w:r>
         <w:rPr>
@@ -6007,37 +6759,19 @@
         <w:rPr>
           <w:rFonts w:ascii="Arial" w:hAnsi="Arial" w:cs="Arial"/>
         </w:rPr>
-        <w:t xml:space="preserve">ins because they work closely with the Eclipse Platform and its underlying classes. These classes are </w:t>
-      </w:r>
-      <w:r>
-        <w:rPr>
-          <w:rFonts w:ascii="Arial" w:hAnsi="Arial" w:cs="Arial"/>
-        </w:rPr>
-        <w:t>o</w:t>
-      </w:r>
-      <w:r>
-        <w:rPr>
-          <w:rFonts w:ascii="Arial" w:hAnsi="Arial" w:cs="Arial"/>
-        </w:rPr>
-        <w:t>b</w:t>
-      </w:r>
-      <w:r>
-        <w:rPr>
-          <w:rFonts w:ascii="Arial" w:hAnsi="Arial" w:cs="Arial"/>
-        </w:rPr>
-        <w:t xml:space="preserve">ject </w:t>
-      </w:r>
-      <w:r>
-        <w:rPr>
-          <w:rFonts w:ascii="Arial" w:hAnsi="Arial" w:cs="Arial"/>
-        </w:rPr>
-        <w:t>o</w:t>
-      </w:r>
-      <w:r>
-        <w:rPr>
-          <w:rFonts w:ascii="Arial" w:hAnsi="Arial" w:cs="Arial"/>
-        </w:rPr>
-        <w:t>riented in design, and as a result rely on polymorphism. The Eclipse framework will handle most of the heavy lifting and delegate the implementation at various points to M</w:t>
+        <w:t>in, and there are many classes which relate to it as seen in figure</w:t>
+      </w:r>
+      <w:r>
+        <w:rPr>
+          <w:rFonts w:ascii="Arial" w:hAnsi="Arial" w:cs="Arial"/>
+        </w:rPr>
+        <w:t xml:space="preserve"> below</w:t>
+      </w:r>
+      <w:r>
+        <w:rPr>
+          <w:rFonts w:ascii="Arial" w:hAnsi="Arial" w:cs="Arial"/>
+        </w:rPr>
+        <w:t xml:space="preserve"> M</w:t>
       </w:r>
       <w:r>
         <w:rPr>
@@ -6049,7 +6783,32 @@
         <w:rPr>
           <w:rFonts w:ascii="Arial" w:hAnsi="Arial" w:cs="Arial"/>
         </w:rPr>
-        <w:t>ebug. Because of this separation of duties, M</w:t>
+        <w:t>ebugTarget, and those classes which relate to it, are where the debugger is implemented at a cor</w:t>
+      </w:r>
+      <w:r>
+        <w:rPr>
+          <w:rFonts w:ascii="Arial" w:hAnsi="Arial" w:cs="Arial"/>
+        </w:rPr>
+        <w:t>e or model level. Figure 4</w:t>
+      </w:r>
+      <w:r>
+        <w:rPr>
+          <w:rFonts w:ascii="Arial" w:hAnsi="Arial" w:cs="Arial"/>
+        </w:rPr>
+        <w:t xml:space="preserve"> be</w:t>
+      </w:r>
+      <w:r>
+        <w:rPr>
+          <w:rFonts w:ascii="Arial" w:hAnsi="Arial" w:cs="Arial"/>
+        </w:rPr>
+        <w:t xml:space="preserve">low shows </w:t>
+      </w:r>
+      <w:proofErr w:type="spellStart"/>
+      <w:r>
+        <w:rPr>
+          <w:rFonts w:ascii="Arial" w:hAnsi="Arial" w:cs="Arial"/>
+        </w:rPr>
+        <w:t>M</w:t>
       </w:r>
       <w:r>
         <w:rPr>
@@ -6061,176 +6820,14 @@
         <w:rPr>
           <w:rFonts w:ascii="Arial" w:hAnsi="Arial" w:cs="Arial"/>
         </w:rPr>
-        <w:t>ebug’s implementation can be described as several small delegate implementation</w:t>
-      </w:r>
-      <w:r>
-        <w:rPr>
-          <w:rFonts w:ascii="Arial" w:hAnsi="Arial" w:cs="Arial"/>
-        </w:rPr>
-        <w:t>s</w:t>
-      </w:r>
-      <w:r>
-        <w:rPr>
-          <w:rFonts w:ascii="Arial" w:hAnsi="Arial" w:cs="Arial"/>
-        </w:rPr>
-        <w:t xml:space="preserve"> scattered around being called</w:t>
-      </w:r>
-      <w:r>
-        <w:rPr>
-          <w:rFonts w:ascii="Arial" w:hAnsi="Arial" w:cs="Arial"/>
-        </w:rPr>
-        <w:t xml:space="preserve"> by Eclipse at several points (w</w:t>
-      </w:r>
-      <w:r>
-        <w:rPr>
-          <w:rFonts w:ascii="Arial" w:hAnsi="Arial" w:cs="Arial"/>
-        </w:rPr>
-        <w:t>hereas</w:t>
-      </w:r>
-      <w:r>
-        <w:rPr>
-          <w:rFonts w:ascii="Arial" w:hAnsi="Arial" w:cs="Arial"/>
-        </w:rPr>
-        <w:t>,</w:t>
-      </w:r>
-      <w:r>
-        <w:rPr>
-          <w:rFonts w:ascii="Arial" w:hAnsi="Arial" w:cs="Arial"/>
-        </w:rPr>
-        <w:t xml:space="preserve"> MEditor is just a few single entry points which handle all the work with little use of Eclipse’s platform and </w:t>
-      </w:r>
-      <w:r>
-        <w:rPr>
-          <w:rFonts w:ascii="Arial" w:hAnsi="Arial" w:cs="Arial"/>
-        </w:rPr>
-        <w:t>is procedural instead of object oriented</w:t>
-      </w:r>
-      <w:r>
-        <w:rPr>
-          <w:rFonts w:ascii="Arial" w:hAnsi="Arial" w:cs="Arial"/>
-        </w:rPr>
-        <w:t>)</w:t>
-      </w:r>
-      <w:r>
-        <w:rPr>
-          <w:rFonts w:ascii="Arial" w:hAnsi="Arial" w:cs="Arial"/>
-        </w:rPr>
-        <w:t>.</w:t>
-      </w:r>
-    </w:p>
-    <w:p>
-      <w:pPr>
-        <w:pStyle w:val="BodyText"/>
-      </w:pPr>
-    </w:p>
-    <w:p>
-      <w:pPr>
-        <w:pStyle w:val="BodyText"/>
-        <w:rPr>
-          <w:rFonts w:ascii="Arial" w:hAnsi="Arial" w:cs="Arial"/>
-        </w:rPr>
-      </w:pPr>
-      <w:r>
-        <w:rPr>
-          <w:rFonts w:ascii="Arial" w:hAnsi="Arial" w:cs="Arial"/>
-        </w:rPr>
-        <w:t>Despite M</w:t>
-      </w:r>
-      <w:r>
-        <w:rPr>
-          <w:rFonts w:ascii="Arial" w:hAnsi="Arial" w:cs="Arial"/>
-        </w:rPr>
-        <w:t>D</w:t>
-      </w:r>
-      <w:r>
-        <w:rPr>
-          <w:rFonts w:ascii="Arial" w:hAnsi="Arial" w:cs="Arial"/>
-        </w:rPr>
-        <w:t xml:space="preserve">ebug having mostly a delegate based, lightweight implementation, there is at least one area where it must do heavy lifting. It cannot possibly understand how to debug any given language, so all of those implementation details are defined in various </w:t>
-      </w:r>
-      <w:r>
-        <w:rPr>
-          <w:rFonts w:ascii="Arial" w:hAnsi="Arial" w:cs="Arial"/>
-        </w:rPr>
-        <w:t>XTDEBUG</w:t>
-      </w:r>
-      <w:r>
-        <w:rPr>
-          <w:rFonts w:ascii="Arial" w:hAnsi="Arial" w:cs="Arial"/>
-        </w:rPr>
-        <w:t xml:space="preserve"> packages and utilized in the M</w:t>
-      </w:r>
-      <w:r>
-        <w:rPr>
-          <w:rFonts w:ascii="Arial" w:hAnsi="Arial" w:cs="Arial"/>
-        </w:rPr>
-        <w:t>D</w:t>
-      </w:r>
-      <w:r>
-        <w:rPr>
-          <w:rFonts w:ascii="Arial" w:hAnsi="Arial" w:cs="Arial"/>
-        </w:rPr>
-        <w:t>ebugTarget class. This class is in the core plug</w:t>
-      </w:r>
-      <w:r>
-        <w:rPr>
-          <w:rFonts w:ascii="Arial" w:hAnsi="Arial" w:cs="Arial"/>
-        </w:rPr>
-        <w:t>-</w:t>
-      </w:r>
-      <w:r>
-        <w:rPr>
-          <w:rFonts w:ascii="Arial" w:hAnsi="Arial" w:cs="Arial"/>
-        </w:rPr>
-        <w:t>in, and there are many classes which relate to it as seen in figure</w:t>
-      </w:r>
-      <w:r>
-        <w:rPr>
-          <w:rFonts w:ascii="Arial" w:hAnsi="Arial" w:cs="Arial"/>
-        </w:rPr>
-        <w:t xml:space="preserve"> below</w:t>
-      </w:r>
-      <w:r>
-        <w:rPr>
-          <w:rFonts w:ascii="Arial" w:hAnsi="Arial" w:cs="Arial"/>
-        </w:rPr>
-        <w:t xml:space="preserve"> M</w:t>
-      </w:r>
-      <w:r>
-        <w:rPr>
-          <w:rFonts w:ascii="Arial" w:hAnsi="Arial" w:cs="Arial"/>
-        </w:rPr>
-        <w:t>D</w:t>
-      </w:r>
-      <w:r>
-        <w:rPr>
-          <w:rFonts w:ascii="Arial" w:hAnsi="Arial" w:cs="Arial"/>
-        </w:rPr>
-        <w:t>ebugTarget, and those classes which relate to it, are where the debugger is implemented at a cor</w:t>
-      </w:r>
-      <w:r>
-        <w:rPr>
-          <w:rFonts w:ascii="Arial" w:hAnsi="Arial" w:cs="Arial"/>
-        </w:rPr>
-        <w:t>e or model level. Figure 3 be</w:t>
-      </w:r>
-      <w:r>
-        <w:rPr>
-          <w:rFonts w:ascii="Arial" w:hAnsi="Arial" w:cs="Arial"/>
-        </w:rPr>
-        <w:t>low shows M</w:t>
-      </w:r>
-      <w:r>
-        <w:rPr>
-          <w:rFonts w:ascii="Arial" w:hAnsi="Arial" w:cs="Arial"/>
-        </w:rPr>
-        <w:t>D</w:t>
-      </w:r>
-      <w:r>
-        <w:rPr>
-          <w:rFonts w:ascii="Arial" w:hAnsi="Arial" w:cs="Arial"/>
-        </w:rPr>
-        <w:t>ebug’s Model objec</w:t>
+        <w:t>ebug’s</w:t>
+      </w:r>
+      <w:proofErr w:type="spellEnd"/>
+      <w:r>
+        <w:rPr>
+          <w:rFonts w:ascii="Arial" w:hAnsi="Arial" w:cs="Arial"/>
+        </w:rPr>
+        <w:t xml:space="preserve"> Model objec</w:t>
       </w:r>
       <w:r>
         <w:rPr>
@@ -6254,6 +6851,7 @@
         <w:rPr>
           <w:noProof/>
         </w:rPr>
+        <w:lastRenderedPageBreak/>
         <w:drawing>
           <wp:inline distT="0" distB="0" distL="0" distR="0">
             <wp:extent cx="6313782" cy="5379522"/>
@@ -6272,7 +6870,7 @@
                     </pic:cNvPicPr>
                   </pic:nvPicPr>
                   <pic:blipFill>
-                    <a:blip r:embed="rId18" cstate="print">
+                    <a:blip r:embed="rId19" cstate="print">
                       <a:extLst>
                         <a:ext uri="{28A0092B-C50C-407E-A947-70E740481C1C}">
                           <a14:useLocalDpi xmlns:a14="http://schemas.microsoft.com/office/drawing/2010/main" val="0"/>
@@ -6402,25 +7000,24 @@
       <w:pPr>
         <w:pStyle w:val="Heading1"/>
       </w:pPr>
-      <w:bookmarkStart w:id="19" w:name="_Toc360121850"/>
+      <w:bookmarkStart w:id="21" w:name="_Toc365999647"/>
       <w:bookmarkEnd w:id="4"/>
       <w:r>
-        <w:lastRenderedPageBreak/>
         <w:t>References</w:t>
       </w:r>
-      <w:bookmarkEnd w:id="19"/>
+      <w:bookmarkEnd w:id="21"/>
     </w:p>
     <w:p>
       <w:pPr>
         <w:pStyle w:val="Heading2"/>
       </w:pPr>
-      <w:bookmarkStart w:id="20" w:name="_Toc345246745"/>
-      <w:bookmarkStart w:id="21" w:name="_Toc360121851"/>
+      <w:bookmarkStart w:id="22" w:name="_Toc345246745"/>
+      <w:bookmarkStart w:id="23" w:name="_Toc365999648"/>
       <w:r>
         <w:t>Acronyms and Definitions</w:t>
       </w:r>
-      <w:bookmarkEnd w:id="20"/>
-      <w:bookmarkEnd w:id="21"/>
+      <w:bookmarkEnd w:id="22"/>
+      <w:bookmarkEnd w:id="23"/>
     </w:p>
     <w:p>
       <w:pPr>
@@ -6606,7 +7203,16 @@
                 <w:iCs/>
                 <w:kern w:val="32"/>
               </w:rPr>
-              <w:t xml:space="preserve">In eclipse, a background job is processed by a thread pool allows the UI window to be responsive. </w:t>
+              <w:t xml:space="preserve">In eclipse, a background job is processed by a thread pool allows the UI </w:t>
+            </w:r>
+            <w:r>
+              <w:rPr>
+                <w:rFonts w:ascii="Arial" w:hAnsi="Arial" w:cs="Arial"/>
+                <w:iCs/>
+                <w:kern w:val="32"/>
+              </w:rPr>
+              <w:lastRenderedPageBreak/>
+              <w:t xml:space="preserve">window to be responsive. </w:t>
             </w:r>
             <w:r>
               <w:rPr>
@@ -6616,7 +7222,7 @@
               </w:rPr>
               <w:t xml:space="preserve">Additional reference information may be found here. </w:t>
             </w:r>
-            <w:hyperlink r:id="rId19" w:history="1">
+            <w:hyperlink r:id="rId20" w:history="1">
               <w:r>
                 <w:rPr>
                   <w:rStyle w:val="Hyperlink"/>
@@ -6653,6 +7259,7 @@
                 <w:iCs/>
                 <w:kern w:val="32"/>
               </w:rPr>
+              <w:lastRenderedPageBreak/>
               <w:t>Eclipse</w:t>
             </w:r>
           </w:p>
@@ -7959,7 +8566,6 @@
                 <w:iCs/>
                 <w:kern w:val="32"/>
               </w:rPr>
-              <w:lastRenderedPageBreak/>
               <w:t>Terminal Emulator</w:t>
             </w:r>
           </w:p>
@@ -8306,6 +8912,7 @@
                 <w:iCs/>
                 <w:kern w:val="32"/>
               </w:rPr>
+              <w:lastRenderedPageBreak/>
               <w:t>Version Control System</w:t>
             </w:r>
           </w:p>
@@ -8454,31 +9061,31 @@
       <w:pPr>
         <w:pStyle w:val="Heading2"/>
       </w:pPr>
-      <w:bookmarkStart w:id="22" w:name="_Toc345246746"/>
-      <w:bookmarkStart w:id="23" w:name="_Toc360121852"/>
+      <w:bookmarkStart w:id="24" w:name="_Toc345246746"/>
+      <w:bookmarkStart w:id="25" w:name="_Toc365999649"/>
       <w:r>
         <w:t>Software Licenses</w:t>
-      </w:r>
-      <w:bookmarkEnd w:id="22"/>
-      <w:bookmarkEnd w:id="23"/>
-    </w:p>
-    <w:p>
-      <w:pPr>
-        <w:pStyle w:val="Heading3"/>
-      </w:pPr>
-      <w:bookmarkStart w:id="24" w:name="_Toc345246747"/>
-      <w:bookmarkStart w:id="25" w:name="_Toc360121853"/>
-      <w:r>
-        <w:t xml:space="preserve">Software </w:t>
-      </w:r>
-      <w:r>
-        <w:t>U</w:t>
-      </w:r>
-      <w:r>
-        <w:t>nder License</w:t>
       </w:r>
       <w:bookmarkEnd w:id="24"/>
       <w:bookmarkEnd w:id="25"/>
+    </w:p>
+    <w:p>
+      <w:pPr>
+        <w:pStyle w:val="Heading3"/>
+      </w:pPr>
+      <w:bookmarkStart w:id="26" w:name="_Toc345246747"/>
+      <w:bookmarkStart w:id="27" w:name="_Toc365999650"/>
+      <w:r>
+        <w:t xml:space="preserve">Software </w:t>
+      </w:r>
+      <w:r>
+        <w:t>U</w:t>
+      </w:r>
+      <w:r>
+        <w:t>nder License</w:t>
+      </w:r>
+      <w:bookmarkEnd w:id="26"/>
+      <w:bookmarkEnd w:id="27"/>
     </w:p>
     <w:tbl>
       <w:tblPr>
@@ -8614,13 +9221,13 @@
       <w:pPr>
         <w:pStyle w:val="Heading3"/>
       </w:pPr>
-      <w:bookmarkStart w:id="26" w:name="_Toc345246748"/>
-      <w:bookmarkStart w:id="27" w:name="_Toc360121854"/>
+      <w:bookmarkStart w:id="28" w:name="_Toc345246748"/>
+      <w:bookmarkStart w:id="29" w:name="_Toc365999651"/>
       <w:r>
         <w:t>License Locations</w:t>
       </w:r>
-      <w:bookmarkEnd w:id="26"/>
-      <w:bookmarkEnd w:id="27"/>
+      <w:bookmarkEnd w:id="28"/>
+      <w:bookmarkEnd w:id="29"/>
     </w:p>
     <w:tbl>
       <w:tblPr>
@@ -8691,7 +9298,7 @@
                 <w:kern w:val="32"/>
               </w:rPr>
             </w:pPr>
-            <w:hyperlink r:id="rId20" w:history="1">
+            <w:hyperlink r:id="rId21" w:history="1">
               <w:r>
                 <w:rPr>
                   <w:rStyle w:val="Hyperlink"/>
@@ -8750,7 +9357,7 @@
                 <w:kern w:val="32"/>
               </w:rPr>
             </w:pPr>
-            <w:hyperlink r:id="rId21" w:history="1">
+            <w:hyperlink r:id="rId22" w:history="1">
               <w:r>
                 <w:rPr>
                   <w:rStyle w:val="Hyperlink"/>
@@ -8791,14 +9398,14 @@
           <w:numId w:val="0"/>
         </w:numPr>
       </w:pPr>
-      <w:bookmarkStart w:id="28" w:name="_Toc359841319"/>
-      <w:bookmarkStart w:id="29" w:name="_Toc360121855"/>
+      <w:bookmarkStart w:id="30" w:name="_Toc359841319"/>
+      <w:bookmarkStart w:id="31" w:name="_Toc365999652"/>
       <w:r>
         <w:lastRenderedPageBreak/>
         <w:t>Approval Signatures</w:t>
       </w:r>
-      <w:bookmarkEnd w:id="28"/>
-      <w:bookmarkEnd w:id="29"/>
+      <w:bookmarkEnd w:id="30"/>
+      <w:bookmarkEnd w:id="31"/>
     </w:p>
     <w:p>
       <w:pPr>
@@ -9174,7 +9781,7 @@
       <w:rPr>
         <w:noProof/>
       </w:rPr>
-      <w:t>8</w:t>
+      <w:t>7</w:t>
     </w:r>
     <w:r>
       <w:rPr>
@@ -11231,7 +11838,7 @@
 </file>
 
 <file path=customXml/itemProps1.xml><?xml version="1.0" encoding="utf-8"?>
-<ds:datastoreItem xmlns:ds="http://schemas.openxmlformats.org/officeDocument/2006/customXml" ds:itemID="{E6E6167F-7B6C-4C8D-8D17-A5C34D8E351F}">
+<ds:datastoreItem xmlns:ds="http://schemas.openxmlformats.org/officeDocument/2006/customXml" ds:itemID="{9CA05714-31E1-4BEB-BA0F-19F62B7F9A27}">
   <ds:schemaRefs>
     <ds:schemaRef ds:uri="http://schemas.openxmlformats.org/officeDocument/2006/bibliography"/>
   </ds:schemaRefs>

</xml_diff>